<commit_message>
documentos actuqlizados al dia de hoy
Cambio en anexos, se cambia gannt a autoprogramada en su totalidad
</commit_message>
<xml_diff>
--- a/Documentos/profesorumv6.docx
+++ b/Documentos/profesorumv6.docx
@@ -1500,7 +1500,7 @@
     </w:p>
     <w:p>
       <w:pPr>
-        <w:pStyle w:val="Ttulo1"/>
+        <w:pStyle w:val="Heading1"/>
         <w:spacing w:line="360" w:lineRule="auto"/>
         <w:jc w:val="center"/>
       </w:pPr>
@@ -1880,7 +1880,7 @@
     </w:p>
     <w:p>
       <w:pPr>
-        <w:pStyle w:val="Ttulo1"/>
+        <w:pStyle w:val="Heading1"/>
         <w:spacing w:line="360" w:lineRule="auto"/>
       </w:pPr>
       <w:bookmarkStart w:id="8" w:name="_Toc516735789"/>
@@ -2167,7 +2167,7 @@
     </w:p>
     <w:p>
       <w:pPr>
-        <w:pStyle w:val="Ttulo1"/>
+        <w:pStyle w:val="Heading1"/>
         <w:spacing w:line="360" w:lineRule="auto"/>
         <w:jc w:val="left"/>
       </w:pPr>
@@ -2225,6 +2225,7 @@
           <w:rFonts w:eastAsiaTheme="minorEastAsia" w:cs="Arial"/>
           <w:b w:val="0"/>
           <w:bCs/>
+          <w:caps w:val="0"/>
           <w:color w:val="auto"/>
           <w:sz w:val="24"/>
           <w:szCs w:val="24"/>
@@ -2239,13 +2240,12 @@
       <w:sdtEndPr>
         <w:rPr>
           <w:bCs w:val="0"/>
-          <w:caps w:val="0"/>
         </w:rPr>
       </w:sdtEndPr>
       <w:sdtContent>
         <w:p>
           <w:pPr>
-            <w:pStyle w:val="Ttulo1"/>
+            <w:pStyle w:val="Heading1"/>
             <w:spacing w:line="360" w:lineRule="auto"/>
             <w:rPr>
               <w:rFonts w:cs="Arial"/>
@@ -2261,7 +2261,7 @@
         </w:p>
         <w:p>
           <w:pPr>
-            <w:pStyle w:val="TDC1"/>
+            <w:pStyle w:val="TOC1"/>
             <w:tabs>
               <w:tab w:val="right" w:leader="dot" w:pos="8828"/>
             </w:tabs>
@@ -2307,7 +2307,7 @@
           <w:hyperlink w:anchor="_Toc12913425" w:history="1">
             <w:r>
               <w:rPr>
-                <w:rStyle w:val="Hipervnculo"/>
+                <w:rStyle w:val="Hyperlink"/>
                 <w:noProof/>
               </w:rPr>
               <w:t>Declaración jurada</w:t>
@@ -2364,7 +2364,7 @@
         </w:p>
         <w:p>
           <w:pPr>
-            <w:pStyle w:val="TDC1"/>
+            <w:pStyle w:val="TOC1"/>
             <w:tabs>
               <w:tab w:val="right" w:leader="dot" w:pos="8828"/>
             </w:tabs>
@@ -2383,7 +2383,7 @@
           <w:hyperlink w:anchor="_Toc12913426" w:history="1">
             <w:r>
               <w:rPr>
-                <w:rStyle w:val="Hipervnculo"/>
+                <w:rStyle w:val="Hyperlink"/>
                 <w:noProof/>
               </w:rPr>
               <w:t>Dedicatorias</w:t>
@@ -2440,7 +2440,7 @@
         </w:p>
         <w:p>
           <w:pPr>
-            <w:pStyle w:val="TDC1"/>
+            <w:pStyle w:val="TOC1"/>
             <w:tabs>
               <w:tab w:val="right" w:leader="dot" w:pos="8828"/>
             </w:tabs>
@@ -2459,7 +2459,7 @@
           <w:hyperlink w:anchor="_Toc12913427" w:history="1">
             <w:r>
               <w:rPr>
-                <w:rStyle w:val="Hipervnculo"/>
+                <w:rStyle w:val="Hyperlink"/>
                 <w:noProof/>
               </w:rPr>
               <w:t>Agradecimientos</w:t>
@@ -2516,7 +2516,7 @@
         </w:p>
         <w:p>
           <w:pPr>
-            <w:pStyle w:val="TDC1"/>
+            <w:pStyle w:val="TOC1"/>
             <w:tabs>
               <w:tab w:val="right" w:leader="dot" w:pos="8828"/>
             </w:tabs>
@@ -2535,7 +2535,7 @@
           <w:hyperlink w:anchor="_Toc12913428" w:history="1">
             <w:r>
               <w:rPr>
-                <w:rStyle w:val="Hipervnculo"/>
+                <w:rStyle w:val="Hyperlink"/>
                 <w:noProof/>
               </w:rPr>
               <w:t>ÍNDICE</w:t>
@@ -2592,7 +2592,7 @@
         </w:p>
         <w:p>
           <w:pPr>
-            <w:pStyle w:val="TDC1"/>
+            <w:pStyle w:val="TOC1"/>
             <w:tabs>
               <w:tab w:val="right" w:leader="dot" w:pos="8828"/>
             </w:tabs>
@@ -2611,7 +2611,7 @@
           <w:hyperlink w:anchor="_Toc12913429" w:history="1">
             <w:r>
               <w:rPr>
-                <w:rStyle w:val="Hipervnculo"/>
+                <w:rStyle w:val="Hyperlink"/>
                 <w:noProof/>
               </w:rPr>
               <w:t>Resumen</w:t>
@@ -2668,7 +2668,7 @@
         </w:p>
         <w:p>
           <w:pPr>
-            <w:pStyle w:val="TDC1"/>
+            <w:pStyle w:val="TOC1"/>
             <w:tabs>
               <w:tab w:val="right" w:leader="dot" w:pos="8828"/>
             </w:tabs>
@@ -2687,7 +2687,7 @@
           <w:hyperlink w:anchor="_Toc12913430" w:history="1">
             <w:r>
               <w:rPr>
-                <w:rStyle w:val="Hipervnculo"/>
+                <w:rStyle w:val="Hyperlink"/>
                 <w:noProof/>
               </w:rPr>
               <w:t>Siglas y abreviaturas</w:t>
@@ -2744,7 +2744,7 @@
         </w:p>
         <w:p>
           <w:pPr>
-            <w:pStyle w:val="TDC1"/>
+            <w:pStyle w:val="TOC1"/>
             <w:tabs>
               <w:tab w:val="left" w:pos="480"/>
               <w:tab w:val="right" w:leader="dot" w:pos="8828"/>
@@ -2764,7 +2764,7 @@
           <w:hyperlink w:anchor="_Toc12913431" w:history="1">
             <w:r>
               <w:rPr>
-                <w:rStyle w:val="Hipervnculo"/>
+                <w:rStyle w:val="Hyperlink"/>
                 <w:noProof/>
               </w:rPr>
               <w:t>1.</w:t>
@@ -2785,7 +2785,7 @@
             </w:r>
             <w:r>
               <w:rPr>
-                <w:rStyle w:val="Hipervnculo"/>
+                <w:rStyle w:val="Hyperlink"/>
                 <w:noProof/>
               </w:rPr>
               <w:t>Introducción</w:t>
@@ -2842,7 +2842,7 @@
         </w:p>
         <w:p>
           <w:pPr>
-            <w:pStyle w:val="TDC1"/>
+            <w:pStyle w:val="TOC1"/>
             <w:tabs>
               <w:tab w:val="left" w:pos="480"/>
               <w:tab w:val="right" w:leader="dot" w:pos="8828"/>
@@ -2862,7 +2862,7 @@
           <w:hyperlink w:anchor="_Toc12913432" w:history="1">
             <w:r>
               <w:rPr>
-                <w:rStyle w:val="Hipervnculo"/>
+                <w:rStyle w:val="Hyperlink"/>
                 <w:noProof/>
               </w:rPr>
               <w:t>2.</w:t>
@@ -2883,7 +2883,7 @@
             </w:r>
             <w:r>
               <w:rPr>
-                <w:rStyle w:val="Hipervnculo"/>
+                <w:rStyle w:val="Hyperlink"/>
                 <w:noProof/>
               </w:rPr>
               <w:t>Fase de Inicio</w:t>
@@ -2940,7 +2940,7 @@
         </w:p>
         <w:p>
           <w:pPr>
-            <w:pStyle w:val="TDC2"/>
+            <w:pStyle w:val="TOC2"/>
             <w:tabs>
               <w:tab w:val="left" w:pos="960"/>
               <w:tab w:val="right" w:leader="dot" w:pos="8828"/>
@@ -2956,7 +2956,7 @@
           <w:hyperlink w:anchor="_Toc12913433" w:history="1">
             <w:r>
               <w:rPr>
-                <w:rStyle w:val="Hipervnculo"/>
+                <w:rStyle w:val="Hyperlink"/>
                 <w:noProof/>
               </w:rPr>
               <w:t>2.1.</w:t>
@@ -2973,7 +2973,7 @@
             </w:r>
             <w:r>
               <w:rPr>
-                <w:rStyle w:val="Hipervnculo"/>
+                <w:rStyle w:val="Hyperlink"/>
                 <w:noProof/>
               </w:rPr>
               <w:t>Cliente o Mercado Objetivo</w:t>
@@ -3030,7 +3030,7 @@
         </w:p>
         <w:p>
           <w:pPr>
-            <w:pStyle w:val="TDC2"/>
+            <w:pStyle w:val="TOC2"/>
             <w:tabs>
               <w:tab w:val="left" w:pos="960"/>
               <w:tab w:val="right" w:leader="dot" w:pos="8828"/>
@@ -3046,7 +3046,7 @@
           <w:hyperlink w:anchor="_Toc12913434" w:history="1">
             <w:r>
               <w:rPr>
-                <w:rStyle w:val="Hipervnculo"/>
+                <w:rStyle w:val="Hyperlink"/>
                 <w:noProof/>
               </w:rPr>
               <w:t>2.2.</w:t>
@@ -3063,7 +3063,7 @@
             </w:r>
             <w:r>
               <w:rPr>
-                <w:rStyle w:val="Hipervnculo"/>
+                <w:rStyle w:val="Hyperlink"/>
                 <w:noProof/>
               </w:rPr>
               <w:t>Necesidad</w:t>
@@ -3120,7 +3120,7 @@
         </w:p>
         <w:p>
           <w:pPr>
-            <w:pStyle w:val="TDC2"/>
+            <w:pStyle w:val="TOC2"/>
             <w:tabs>
               <w:tab w:val="left" w:pos="960"/>
               <w:tab w:val="right" w:leader="dot" w:pos="8828"/>
@@ -3136,7 +3136,7 @@
           <w:hyperlink w:anchor="_Toc12913435" w:history="1">
             <w:r>
               <w:rPr>
-                <w:rStyle w:val="Hipervnculo"/>
+                <w:rStyle w:val="Hyperlink"/>
                 <w:noProof/>
               </w:rPr>
               <w:t>2.3.</w:t>
@@ -3153,7 +3153,7 @@
             </w:r>
             <w:r>
               <w:rPr>
-                <w:rStyle w:val="Hipervnculo"/>
+                <w:rStyle w:val="Hyperlink"/>
                 <w:noProof/>
               </w:rPr>
               <w:t>Solución</w:t>
@@ -3210,7 +3210,7 @@
         </w:p>
         <w:p>
           <w:pPr>
-            <w:pStyle w:val="TDC1"/>
+            <w:pStyle w:val="TOC1"/>
             <w:tabs>
               <w:tab w:val="left" w:pos="480"/>
               <w:tab w:val="right" w:leader="dot" w:pos="8828"/>
@@ -3230,7 +3230,7 @@
           <w:hyperlink w:anchor="_Toc12913436" w:history="1">
             <w:r>
               <w:rPr>
-                <w:rStyle w:val="Hipervnculo"/>
+                <w:rStyle w:val="Hyperlink"/>
                 <w:noProof/>
               </w:rPr>
               <w:t>3.</w:t>
@@ -3251,7 +3251,7 @@
             </w:r>
             <w:r>
               <w:rPr>
-                <w:rStyle w:val="Hipervnculo"/>
+                <w:rStyle w:val="Hyperlink"/>
                 <w:noProof/>
               </w:rPr>
               <w:t>Fase de Estructuración</w:t>
@@ -3308,7 +3308,7 @@
         </w:p>
         <w:p>
           <w:pPr>
-            <w:pStyle w:val="TDC2"/>
+            <w:pStyle w:val="TOC2"/>
             <w:tabs>
               <w:tab w:val="left" w:pos="960"/>
               <w:tab w:val="right" w:leader="dot" w:pos="8828"/>
@@ -3324,7 +3324,7 @@
           <w:hyperlink w:anchor="_Toc12913437" w:history="1">
             <w:r>
               <w:rPr>
-                <w:rStyle w:val="Hipervnculo"/>
+                <w:rStyle w:val="Hyperlink"/>
                 <w:noProof/>
               </w:rPr>
               <w:t>3.1.</w:t>
@@ -3341,7 +3341,7 @@
             </w:r>
             <w:r>
               <w:rPr>
-                <w:rStyle w:val="Hipervnculo"/>
+                <w:rStyle w:val="Hyperlink"/>
                 <w:noProof/>
               </w:rPr>
               <w:t>Objetivo General</w:t>
@@ -3398,7 +3398,7 @@
         </w:p>
         <w:p>
           <w:pPr>
-            <w:pStyle w:val="TDC2"/>
+            <w:pStyle w:val="TOC2"/>
             <w:tabs>
               <w:tab w:val="left" w:pos="960"/>
               <w:tab w:val="right" w:leader="dot" w:pos="8828"/>
@@ -3414,7 +3414,7 @@
           <w:hyperlink w:anchor="_Toc12913438" w:history="1">
             <w:r>
               <w:rPr>
-                <w:rStyle w:val="Hipervnculo"/>
+                <w:rStyle w:val="Hyperlink"/>
                 <w:noProof/>
               </w:rPr>
               <w:t>3.2.</w:t>
@@ -3431,7 +3431,7 @@
             </w:r>
             <w:r>
               <w:rPr>
-                <w:rStyle w:val="Hipervnculo"/>
+                <w:rStyle w:val="Hyperlink"/>
                 <w:noProof/>
               </w:rPr>
               <w:t>Justificación del proyecto</w:t>
@@ -3488,7 +3488,7 @@
         </w:p>
         <w:p>
           <w:pPr>
-            <w:pStyle w:val="TDC2"/>
+            <w:pStyle w:val="TOC2"/>
             <w:tabs>
               <w:tab w:val="left" w:pos="960"/>
               <w:tab w:val="right" w:leader="dot" w:pos="8828"/>
@@ -3504,7 +3504,7 @@
           <w:hyperlink w:anchor="_Toc12913439" w:history="1">
             <w:r>
               <w:rPr>
-                <w:rStyle w:val="Hipervnculo"/>
+                <w:rStyle w:val="Hyperlink"/>
                 <w:noProof/>
               </w:rPr>
               <w:t>3.3.</w:t>
@@ -3521,7 +3521,7 @@
             </w:r>
             <w:r>
               <w:rPr>
-                <w:rStyle w:val="Hipervnculo"/>
+                <w:rStyle w:val="Hyperlink"/>
                 <w:noProof/>
               </w:rPr>
               <w:t>Integrantes del equipo de proyecto</w:t>
@@ -3578,7 +3578,7 @@
         </w:p>
         <w:p>
           <w:pPr>
-            <w:pStyle w:val="TDC2"/>
+            <w:pStyle w:val="TOC2"/>
             <w:tabs>
               <w:tab w:val="left" w:pos="960"/>
               <w:tab w:val="right" w:leader="dot" w:pos="8828"/>
@@ -3594,7 +3594,7 @@
           <w:hyperlink w:anchor="_Toc12913440" w:history="1">
             <w:r>
               <w:rPr>
-                <w:rStyle w:val="Hipervnculo"/>
+                <w:rStyle w:val="Hyperlink"/>
                 <w:noProof/>
               </w:rPr>
               <w:t>3.4.</w:t>
@@ -3611,7 +3611,7 @@
             </w:r>
             <w:r>
               <w:rPr>
-                <w:rStyle w:val="Hipervnculo"/>
+                <w:rStyle w:val="Hyperlink"/>
                 <w:noProof/>
               </w:rPr>
               <w:t>Alcances</w:t>
@@ -3668,7 +3668,7 @@
         </w:p>
         <w:p>
           <w:pPr>
-            <w:pStyle w:val="TDC2"/>
+            <w:pStyle w:val="TOC2"/>
             <w:tabs>
               <w:tab w:val="left" w:pos="1200"/>
               <w:tab w:val="right" w:leader="dot" w:pos="8828"/>
@@ -3684,7 +3684,7 @@
           <w:hyperlink w:anchor="_Toc12913441" w:history="1">
             <w:r>
               <w:rPr>
-                <w:rStyle w:val="Hipervnculo"/>
+                <w:rStyle w:val="Hyperlink"/>
                 <w:noProof/>
               </w:rPr>
               <w:t>3.4.1.</w:t>
@@ -3701,7 +3701,7 @@
             </w:r>
             <w:r>
               <w:rPr>
-                <w:rStyle w:val="Hipervnculo"/>
+                <w:rStyle w:val="Hyperlink"/>
                 <w:noProof/>
               </w:rPr>
               <w:t>Del proyecto</w:t>
@@ -3758,7 +3758,7 @@
         </w:p>
         <w:p>
           <w:pPr>
-            <w:pStyle w:val="TDC2"/>
+            <w:pStyle w:val="TOC2"/>
             <w:tabs>
               <w:tab w:val="left" w:pos="1200"/>
               <w:tab w:val="right" w:leader="dot" w:pos="8828"/>
@@ -3774,7 +3774,7 @@
           <w:hyperlink w:anchor="_Toc12913442" w:history="1">
             <w:r>
               <w:rPr>
-                <w:rStyle w:val="Hipervnculo"/>
+                <w:rStyle w:val="Hyperlink"/>
                 <w:noProof/>
               </w:rPr>
               <w:t>3.4.1.1.</w:t>
@@ -3791,7 +3791,7 @@
             </w:r>
             <w:r>
               <w:rPr>
-                <w:rStyle w:val="Hipervnculo"/>
+                <w:rStyle w:val="Hyperlink"/>
                 <w:noProof/>
               </w:rPr>
               <w:t>Exclusiones</w:t>
@@ -3848,7 +3848,7 @@
         </w:p>
         <w:p>
           <w:pPr>
-            <w:pStyle w:val="TDC2"/>
+            <w:pStyle w:val="TOC2"/>
             <w:tabs>
               <w:tab w:val="left" w:pos="1200"/>
               <w:tab w:val="right" w:leader="dot" w:pos="8828"/>
@@ -3864,7 +3864,7 @@
           <w:hyperlink w:anchor="_Toc12913443" w:history="1">
             <w:r>
               <w:rPr>
-                <w:rStyle w:val="Hipervnculo"/>
+                <w:rStyle w:val="Hyperlink"/>
                 <w:noProof/>
               </w:rPr>
               <w:t>3.4.2.</w:t>
@@ -3881,7 +3881,7 @@
             </w:r>
             <w:r>
               <w:rPr>
-                <w:rStyle w:val="Hipervnculo"/>
+                <w:rStyle w:val="Hyperlink"/>
                 <w:noProof/>
               </w:rPr>
               <w:t>Del producto</w:t>
@@ -3938,7 +3938,7 @@
         </w:p>
         <w:p>
           <w:pPr>
-            <w:pStyle w:val="TDC2"/>
+            <w:pStyle w:val="TOC2"/>
             <w:tabs>
               <w:tab w:val="left" w:pos="960"/>
               <w:tab w:val="right" w:leader="dot" w:pos="8828"/>
@@ -3954,7 +3954,7 @@
           <w:hyperlink w:anchor="_Toc12913444" w:history="1">
             <w:r>
               <w:rPr>
-                <w:rStyle w:val="Hipervnculo"/>
+                <w:rStyle w:val="Hyperlink"/>
                 <w:noProof/>
               </w:rPr>
               <w:t>3.5.</w:t>
@@ -3971,7 +3971,7 @@
             </w:r>
             <w:r>
               <w:rPr>
-                <w:rStyle w:val="Hipervnculo"/>
+                <w:rStyle w:val="Hyperlink"/>
                 <w:noProof/>
               </w:rPr>
               <w:t>Metodología</w:t>
@@ -4028,7 +4028,7 @@
         </w:p>
         <w:p>
           <w:pPr>
-            <w:pStyle w:val="TDC2"/>
+            <w:pStyle w:val="TOC2"/>
             <w:tabs>
               <w:tab w:val="left" w:pos="960"/>
               <w:tab w:val="right" w:leader="dot" w:pos="8828"/>
@@ -4044,7 +4044,7 @@
           <w:hyperlink w:anchor="_Toc12913445" w:history="1">
             <w:r>
               <w:rPr>
-                <w:rStyle w:val="Hipervnculo"/>
+                <w:rStyle w:val="Hyperlink"/>
                 <w:noProof/>
               </w:rPr>
               <w:t>3.6.</w:t>
@@ -4061,7 +4061,7 @@
             </w:r>
             <w:r>
               <w:rPr>
-                <w:rStyle w:val="Hipervnculo"/>
+                <w:rStyle w:val="Hyperlink"/>
                 <w:noProof/>
               </w:rPr>
               <w:t>Investigación Inicial</w:t>
@@ -4118,7 +4118,7 @@
         </w:p>
         <w:p>
           <w:pPr>
-            <w:pStyle w:val="TDC2"/>
+            <w:pStyle w:val="TOC2"/>
             <w:tabs>
               <w:tab w:val="left" w:pos="960"/>
               <w:tab w:val="right" w:leader="dot" w:pos="8828"/>
@@ -4134,7 +4134,7 @@
           <w:hyperlink w:anchor="_Toc12913446" w:history="1">
             <w:r>
               <w:rPr>
-                <w:rStyle w:val="Hipervnculo"/>
+                <w:rStyle w:val="Hyperlink"/>
                 <w:noProof/>
               </w:rPr>
               <w:t>3.7.</w:t>
@@ -4151,7 +4151,7 @@
             </w:r>
             <w:r>
               <w:rPr>
-                <w:rStyle w:val="Hipervnculo"/>
+                <w:rStyle w:val="Hyperlink"/>
                 <w:noProof/>
               </w:rPr>
               <w:t>Estructura de desglose de trabajo</w:t>
@@ -4208,7 +4208,7 @@
         </w:p>
         <w:p>
           <w:pPr>
-            <w:pStyle w:val="TDC2"/>
+            <w:pStyle w:val="TOC2"/>
             <w:tabs>
               <w:tab w:val="left" w:pos="960"/>
               <w:tab w:val="right" w:leader="dot" w:pos="8828"/>
@@ -4224,7 +4224,7 @@
           <w:hyperlink w:anchor="_Toc12913447" w:history="1">
             <w:r>
               <w:rPr>
-                <w:rStyle w:val="Hipervnculo"/>
+                <w:rStyle w:val="Hyperlink"/>
                 <w:noProof/>
               </w:rPr>
               <w:t>3.8.</w:t>
@@ -4241,7 +4241,7 @@
             </w:r>
             <w:r>
               <w:rPr>
-                <w:rStyle w:val="Hipervnculo"/>
+                <w:rStyle w:val="Hyperlink"/>
                 <w:noProof/>
               </w:rPr>
               <w:t>Administración de riesgos</w:t>
@@ -4298,7 +4298,7 @@
         </w:p>
         <w:p>
           <w:pPr>
-            <w:pStyle w:val="TDC2"/>
+            <w:pStyle w:val="TOC2"/>
             <w:tabs>
               <w:tab w:val="left" w:pos="960"/>
               <w:tab w:val="right" w:leader="dot" w:pos="8828"/>
@@ -4314,7 +4314,7 @@
           <w:hyperlink w:anchor="_Toc12913448" w:history="1">
             <w:r>
               <w:rPr>
-                <w:rStyle w:val="Hipervnculo"/>
+                <w:rStyle w:val="Hyperlink"/>
                 <w:noProof/>
               </w:rPr>
               <w:t>3.9.</w:t>
@@ -4331,7 +4331,7 @@
             </w:r>
             <w:r>
               <w:rPr>
-                <w:rStyle w:val="Hipervnculo"/>
+                <w:rStyle w:val="Hyperlink"/>
                 <w:noProof/>
               </w:rPr>
               <w:t>Base Tecnológica</w:t>
@@ -4388,7 +4388,7 @@
         </w:p>
         <w:p>
           <w:pPr>
-            <w:pStyle w:val="TDC1"/>
+            <w:pStyle w:val="TOC1"/>
             <w:tabs>
               <w:tab w:val="left" w:pos="480"/>
               <w:tab w:val="right" w:leader="dot" w:pos="8828"/>
@@ -4408,7 +4408,7 @@
           <w:hyperlink w:anchor="_Toc12913449" w:history="1">
             <w:r>
               <w:rPr>
-                <w:rStyle w:val="Hipervnculo"/>
+                <w:rStyle w:val="Hyperlink"/>
                 <w:noProof/>
               </w:rPr>
               <w:t>4.</w:t>
@@ -4429,7 +4429,7 @@
             </w:r>
             <w:r>
               <w:rPr>
-                <w:rStyle w:val="Hipervnculo"/>
+                <w:rStyle w:val="Hyperlink"/>
                 <w:noProof/>
               </w:rPr>
               <w:t>FASE DE CONSTRUCCION</w:t>
@@ -4486,7 +4486,7 @@
         </w:p>
         <w:p>
           <w:pPr>
-            <w:pStyle w:val="TDC3"/>
+            <w:pStyle w:val="TOC3"/>
             <w:tabs>
               <w:tab w:val="left" w:pos="960"/>
               <w:tab w:val="right" w:leader="dot" w:pos="8828"/>
@@ -4502,7 +4502,7 @@
           <w:hyperlink w:anchor="_Toc12913450" w:history="1">
             <w:r>
               <w:rPr>
-                <w:rStyle w:val="Hipervnculo"/>
+                <w:rStyle w:val="Hyperlink"/>
                 <w:noProof/>
               </w:rPr>
               <w:t>4.1</w:t>
@@ -4519,7 +4519,7 @@
             </w:r>
             <w:r>
               <w:rPr>
-                <w:rStyle w:val="Hipervnculo"/>
+                <w:rStyle w:val="Hyperlink"/>
                 <w:noProof/>
               </w:rPr>
               <w:t>Análisis y/o diseño</w:t>
@@ -4573,12 +4573,10 @@
               <w:fldChar w:fldCharType="end"/>
             </w:r>
           </w:hyperlink>
-          <w:bookmarkStart w:id="23" w:name="_GoBack"/>
-          <w:bookmarkEnd w:id="23"/>
         </w:p>
         <w:p>
           <w:pPr>
-            <w:pStyle w:val="TDC1"/>
+            <w:pStyle w:val="TOC1"/>
             <w:tabs>
               <w:tab w:val="left" w:pos="480"/>
               <w:tab w:val="right" w:leader="dot" w:pos="8828"/>
@@ -4598,7 +4596,7 @@
           <w:hyperlink w:anchor="_Toc12913451" w:history="1">
             <w:r>
               <w:rPr>
-                <w:rStyle w:val="Hipervnculo"/>
+                <w:rStyle w:val="Hyperlink"/>
                 <w:noProof/>
               </w:rPr>
               <w:t>5.</w:t>
@@ -4619,7 +4617,7 @@
             </w:r>
             <w:r>
               <w:rPr>
-                <w:rStyle w:val="Hipervnculo"/>
+                <w:rStyle w:val="Hyperlink"/>
                 <w:noProof/>
               </w:rPr>
               <w:t>ANEXOS</w:t>
@@ -4676,7 +4674,7 @@
         </w:p>
         <w:p>
           <w:pPr>
-            <w:pStyle w:val="TDC2"/>
+            <w:pStyle w:val="TOC2"/>
             <w:tabs>
               <w:tab w:val="right" w:leader="dot" w:pos="8828"/>
             </w:tabs>
@@ -4691,7 +4689,7 @@
           <w:hyperlink w:anchor="_Toc12913452" w:history="1">
             <w:r>
               <w:rPr>
-                <w:rStyle w:val="Hipervnculo"/>
+                <w:rStyle w:val="Hyperlink"/>
                 <w:noProof/>
                 <w:lang w:eastAsia="es-CL"/>
               </w:rPr>
@@ -4781,7 +4779,7 @@
     </w:sdt>
     <w:p>
       <w:pPr>
-        <w:pStyle w:val="Ttulo1"/>
+        <w:pStyle w:val="Heading1"/>
         <w:spacing w:line="360" w:lineRule="auto"/>
       </w:pPr>
     </w:p>
@@ -4837,13 +4835,13 @@
     </w:p>
     <w:p>
       <w:pPr>
-        <w:pStyle w:val="Ttulo1"/>
-      </w:pPr>
-      <w:bookmarkStart w:id="24" w:name="_Toc12913429"/>
+        <w:pStyle w:val="Heading1"/>
+      </w:pPr>
+      <w:bookmarkStart w:id="23" w:name="_Toc12913429"/>
       <w:r>
         <w:t>Resumen</w:t>
       </w:r>
-      <w:bookmarkEnd w:id="24"/>
+      <w:bookmarkEnd w:id="23"/>
     </w:p>
     <w:p>
       <w:pPr>
@@ -4863,29 +4861,29 @@
     </w:p>
     <w:p>
       <w:pPr>
-        <w:pStyle w:val="Ttulo1"/>
+        <w:pStyle w:val="Heading1"/>
         <w:spacing w:line="360" w:lineRule="auto"/>
       </w:pPr>
-      <w:bookmarkStart w:id="25" w:name="_Toc516735792"/>
-      <w:bookmarkStart w:id="26" w:name="_Toc524443074"/>
-      <w:bookmarkStart w:id="27" w:name="_Toc529974280"/>
-      <w:bookmarkStart w:id="28" w:name="_Toc529981675"/>
-      <w:bookmarkStart w:id="29" w:name="_Toc529982192"/>
-      <w:bookmarkStart w:id="30" w:name="_Toc12913430"/>
+      <w:bookmarkStart w:id="24" w:name="_Toc516735792"/>
+      <w:bookmarkStart w:id="25" w:name="_Toc524443074"/>
+      <w:bookmarkStart w:id="26" w:name="_Toc529974280"/>
+      <w:bookmarkStart w:id="27" w:name="_Toc529981675"/>
+      <w:bookmarkStart w:id="28" w:name="_Toc529982192"/>
+      <w:bookmarkStart w:id="29" w:name="_Toc12913430"/>
       <w:r>
         <w:lastRenderedPageBreak/>
         <w:t>Siglas y abreviaturas</w:t>
       </w:r>
+      <w:bookmarkEnd w:id="24"/>
       <w:bookmarkEnd w:id="25"/>
       <w:bookmarkEnd w:id="26"/>
       <w:bookmarkEnd w:id="27"/>
       <w:bookmarkEnd w:id="28"/>
       <w:bookmarkEnd w:id="29"/>
-      <w:bookmarkEnd w:id="30"/>
-    </w:p>
-    <w:p>
-      <w:pPr>
-        <w:pStyle w:val="Prrafodelista"/>
+    </w:p>
+    <w:p>
+      <w:pPr>
+        <w:pStyle w:val="ListParagraph"/>
         <w:numPr>
           <w:ilvl w:val="0"/>
           <w:numId w:val="6"/>
@@ -4915,7 +4913,7 @@
     </w:p>
     <w:p>
       <w:pPr>
-        <w:pStyle w:val="Prrafodelista"/>
+        <w:pStyle w:val="ListParagraph"/>
         <w:numPr>
           <w:ilvl w:val="0"/>
           <w:numId w:val="6"/>
@@ -4934,7 +4932,7 @@
     </w:p>
     <w:p>
       <w:pPr>
-        <w:pStyle w:val="Prrafodelista"/>
+        <w:pStyle w:val="ListParagraph"/>
         <w:numPr>
           <w:ilvl w:val="0"/>
           <w:numId w:val="6"/>
@@ -4960,7 +4958,7 @@
     </w:p>
     <w:p>
       <w:pPr>
-        <w:pStyle w:val="Prrafodelista"/>
+        <w:pStyle w:val="ListParagraph"/>
         <w:numPr>
           <w:ilvl w:val="0"/>
           <w:numId w:val="6"/>
@@ -5006,7 +5004,7 @@
     </w:p>
     <w:p>
       <w:pPr>
-        <w:pStyle w:val="Prrafodelista"/>
+        <w:pStyle w:val="ListParagraph"/>
         <w:numPr>
           <w:ilvl w:val="0"/>
           <w:numId w:val="6"/>
@@ -5062,7 +5060,7 @@
     </w:p>
     <w:p>
       <w:pPr>
-        <w:pStyle w:val="Prrafodelista"/>
+        <w:pStyle w:val="ListParagraph"/>
         <w:numPr>
           <w:ilvl w:val="0"/>
           <w:numId w:val="6"/>
@@ -5103,7 +5101,7 @@
     </w:p>
     <w:p>
       <w:pPr>
-        <w:pStyle w:val="Prrafodelista"/>
+        <w:pStyle w:val="ListParagraph"/>
         <w:numPr>
           <w:ilvl w:val="0"/>
           <w:numId w:val="6"/>
@@ -5129,7 +5127,7 @@
     </w:p>
     <w:p>
       <w:pPr>
-        <w:pStyle w:val="Prrafodelista"/>
+        <w:pStyle w:val="ListParagraph"/>
         <w:numPr>
           <w:ilvl w:val="0"/>
           <w:numId w:val="6"/>
@@ -5162,7 +5160,7 @@
     </w:p>
     <w:p>
       <w:pPr>
-        <w:pStyle w:val="Prrafodelista"/>
+        <w:pStyle w:val="ListParagraph"/>
         <w:numPr>
           <w:ilvl w:val="0"/>
           <w:numId w:val="6"/>
@@ -5196,7 +5194,7 @@
     </w:p>
     <w:p>
       <w:pPr>
-        <w:pStyle w:val="Prrafodelista"/>
+        <w:pStyle w:val="ListParagraph"/>
         <w:numPr>
           <w:ilvl w:val="0"/>
           <w:numId w:val="6"/>
@@ -5241,7 +5239,7 @@
     </w:p>
     <w:p>
       <w:pPr>
-        <w:pStyle w:val="Prrafodelista"/>
+        <w:pStyle w:val="ListParagraph"/>
         <w:numPr>
           <w:ilvl w:val="0"/>
           <w:numId w:val="6"/>
@@ -5275,7 +5273,7 @@
     </w:p>
     <w:p>
       <w:pPr>
-        <w:pStyle w:val="Prrafodelista"/>
+        <w:pStyle w:val="ListParagraph"/>
         <w:numPr>
           <w:ilvl w:val="0"/>
           <w:numId w:val="6"/>
@@ -5309,7 +5307,7 @@
     </w:p>
     <w:p>
       <w:pPr>
-        <w:pStyle w:val="Prrafodelista"/>
+        <w:pStyle w:val="ListParagraph"/>
         <w:numPr>
           <w:ilvl w:val="0"/>
           <w:numId w:val="6"/>
@@ -5629,19 +5627,19 @@
     </w:p>
     <w:p>
       <w:pPr>
-        <w:pStyle w:val="Ttulo1"/>
+        <w:pStyle w:val="Heading1"/>
         <w:numPr>
           <w:ilvl w:val="0"/>
           <w:numId w:val="3"/>
         </w:numPr>
         <w:spacing w:line="360" w:lineRule="auto"/>
       </w:pPr>
-      <w:bookmarkStart w:id="31" w:name="_Toc12913431"/>
+      <w:bookmarkStart w:id="30" w:name="_Toc12913431"/>
       <w:r>
         <w:lastRenderedPageBreak/>
         <w:t>Introducción</w:t>
       </w:r>
-      <w:bookmarkEnd w:id="31"/>
+      <w:bookmarkEnd w:id="30"/>
       <w:r>
         <w:t xml:space="preserve"> </w:t>
       </w:r>
@@ -5823,7 +5821,7 @@
     </w:p>
     <w:p>
       <w:pPr>
-        <w:pStyle w:val="Prrafodelista"/>
+        <w:pStyle w:val="ListParagraph"/>
         <w:spacing w:line="360" w:lineRule="auto"/>
         <w:ind w:left="360"/>
         <w:rPr>
@@ -5834,7 +5832,7 @@
     </w:p>
     <w:p>
       <w:pPr>
-        <w:pStyle w:val="Prrafodelista"/>
+        <w:pStyle w:val="ListParagraph"/>
         <w:spacing w:line="360" w:lineRule="auto"/>
         <w:ind w:left="360"/>
         <w:rPr>
@@ -5845,7 +5843,7 @@
     </w:p>
     <w:p>
       <w:pPr>
-        <w:pStyle w:val="Prrafodelista"/>
+        <w:pStyle w:val="ListParagraph"/>
         <w:spacing w:line="360" w:lineRule="auto"/>
         <w:ind w:left="360"/>
         <w:rPr>
@@ -5856,7 +5854,7 @@
     </w:p>
     <w:p>
       <w:pPr>
-        <w:pStyle w:val="Prrafodelista"/>
+        <w:pStyle w:val="ListParagraph"/>
         <w:spacing w:line="360" w:lineRule="auto"/>
         <w:ind w:left="360"/>
         <w:rPr>
@@ -5867,7 +5865,7 @@
     </w:p>
     <w:p>
       <w:pPr>
-        <w:pStyle w:val="Prrafodelista"/>
+        <w:pStyle w:val="ListParagraph"/>
         <w:spacing w:line="360" w:lineRule="auto"/>
         <w:ind w:left="360"/>
         <w:rPr>
@@ -6133,7 +6131,7 @@
     </w:p>
     <w:p>
       <w:pPr>
-        <w:pStyle w:val="Ttulo1"/>
+        <w:pStyle w:val="Heading1"/>
         <w:numPr>
           <w:ilvl w:val="0"/>
           <w:numId w:val="1"/>
@@ -6141,12 +6139,12 @@
         <w:spacing w:line="360" w:lineRule="auto"/>
         <w:jc w:val="left"/>
       </w:pPr>
-      <w:bookmarkStart w:id="32" w:name="_Toc12913432"/>
+      <w:bookmarkStart w:id="31" w:name="_Toc12913432"/>
       <w:r>
         <w:lastRenderedPageBreak/>
         <w:t>Fase de Inicio</w:t>
       </w:r>
-      <w:bookmarkEnd w:id="32"/>
+      <w:bookmarkEnd w:id="31"/>
     </w:p>
     <w:p/>
     <w:p>
@@ -6175,21 +6173,21 @@
     </w:p>
     <w:p>
       <w:pPr>
-        <w:pStyle w:val="Ttulo2"/>
+        <w:pStyle w:val="Heading2"/>
         <w:numPr>
           <w:ilvl w:val="1"/>
           <w:numId w:val="1"/>
         </w:numPr>
         <w:spacing w:line="360" w:lineRule="auto"/>
       </w:pPr>
-      <w:bookmarkStart w:id="33" w:name="_Toc12913433"/>
+      <w:bookmarkStart w:id="32" w:name="_Toc12913433"/>
       <w:r>
         <w:t>Cliente o Mercado O</w:t>
       </w:r>
       <w:r>
         <w:t>bjetivo</w:t>
       </w:r>
-      <w:bookmarkEnd w:id="33"/>
+      <w:bookmarkEnd w:id="32"/>
     </w:p>
     <w:p/>
     <w:p>
@@ -6218,18 +6216,18 @@
     </w:p>
     <w:p>
       <w:pPr>
-        <w:pStyle w:val="Ttulo2"/>
+        <w:pStyle w:val="Heading2"/>
         <w:numPr>
           <w:ilvl w:val="1"/>
           <w:numId w:val="1"/>
         </w:numPr>
         <w:spacing w:line="360" w:lineRule="auto"/>
       </w:pPr>
-      <w:bookmarkStart w:id="34" w:name="_Toc12913434"/>
+      <w:bookmarkStart w:id="33" w:name="_Toc12913434"/>
       <w:r>
         <w:t>Necesidad</w:t>
       </w:r>
-      <w:bookmarkEnd w:id="34"/>
+      <w:bookmarkEnd w:id="33"/>
     </w:p>
     <w:p>
       <w:pPr>
@@ -6268,49 +6266,227 @@
     </w:p>
     <w:p>
       <w:pPr>
-        <w:pStyle w:val="Ttulo2"/>
+        <w:pStyle w:val="Heading2"/>
         <w:numPr>
           <w:ilvl w:val="1"/>
           <w:numId w:val="1"/>
         </w:numPr>
         <w:spacing w:line="360" w:lineRule="auto"/>
       </w:pPr>
-      <w:bookmarkStart w:id="35" w:name="_Toc12913435"/>
+      <w:bookmarkStart w:id="34" w:name="_Toc12913435"/>
       <w:r>
         <w:lastRenderedPageBreak/>
         <w:t>Solución</w:t>
       </w:r>
-      <w:bookmarkEnd w:id="35"/>
+      <w:bookmarkEnd w:id="34"/>
       <w:r>
         <w:t xml:space="preserve"> </w:t>
       </w:r>
     </w:p>
-    <w:p/>
     <w:p>
       <w:pPr>
         <w:spacing w:line="360" w:lineRule="auto"/>
         <w:ind w:left="709"/>
       </w:pPr>
       <w:r>
-        <w:t xml:space="preserve">La solución consiste en desarrollar una aplicación con tecnología web progresiva, le cual permite al </w:t>
-      </w:r>
-      <w:r>
-        <w:t>alumno poder identificarse en un dispositivo móvil o un ordenador</w:t>
-      </w:r>
-      <w:r>
-        <w:t>, obteniendo su ubicación actual, el alumno realiza la búsqueda a través de un navegador de internet, conectándose a la página web publicada en la nube para tales servicios. Es así que las búsquedas de los alumnos llegan a las bases de datos que están conectadas con los servicios que la complementan dentro de la solución por tecnología API, de esta mane</w:t>
-      </w:r>
-      <w:r>
-        <w:t>ra se pueden identificar distin</w:t>
-      </w:r>
-      <w:r>
-        <w:t>tos factores para poder dar una respuesta a la c</w:t>
-      </w:r>
-      <w:r>
-        <w:t>onsulta, dentro de los cuales están</w:t>
-      </w:r>
-      <w:r>
-        <w:t>, las calendarizaciones de las disponibilidades de los profesores, la información de los profesores con respecto al rango de búsqueda, envío de mensajería instantánea, respuesta a las citas a través de la aplicación por parte de los profesores, video conferencias entre profesor y alumnos para el primer contacto.</w:t>
+        <w:t>La solución consiste en desarrollar una aplicación con tecnología web progresiva, l</w:t>
+      </w:r>
+      <w:r>
+        <w:t>a</w:t>
+      </w:r>
+      <w:r>
+        <w:t xml:space="preserve"> cual permite </w:t>
+      </w:r>
+      <w:r>
+        <w:t>i</w:t>
+      </w:r>
+      <w:r>
+        <w:t>dentificarse en un dispositivo móvil o un ordenador</w:t>
+      </w:r>
+      <w:r>
+        <w:t xml:space="preserve">, obteniendo </w:t>
+      </w:r>
+      <w:r>
+        <w:t>la</w:t>
+      </w:r>
+      <w:r>
+        <w:t xml:space="preserve"> ubicación actual, </w:t>
+      </w:r>
+      <w:r>
+        <w:t xml:space="preserve">de esta forma se puede </w:t>
+      </w:r>
+      <w:r>
+        <w:t>realiza</w:t>
+      </w:r>
+      <w:r>
+        <w:t>r</w:t>
+      </w:r>
+      <w:r>
+        <w:t xml:space="preserve"> </w:t>
+      </w:r>
+      <w:r>
+        <w:t>una</w:t>
+      </w:r>
+      <w:r>
+        <w:t xml:space="preserve"> búsqueda a través de internet conectándose a la página web. Es así que las búsquedas llegan a las bases de datos</w:t>
+      </w:r>
+      <w:r>
+        <w:t>,</w:t>
+      </w:r>
+      <w:r>
+        <w:t xml:space="preserve"> que están conectadas con los servicios </w:t>
+      </w:r>
+      <w:r>
+        <w:t xml:space="preserve">mediante </w:t>
+      </w:r>
+      <w:r>
+        <w:t>tecnología API</w:t>
+      </w:r>
+      <w:r>
+        <w:t>.</w:t>
+      </w:r>
+      <w:r>
+        <w:t xml:space="preserve"> </w:t>
+      </w:r>
+      <w:r>
+        <w:t>D</w:t>
+      </w:r>
+      <w:r>
+        <w:t>e esta mane</w:t>
+      </w:r>
+      <w:r>
+        <w:t xml:space="preserve">ra se </w:t>
+      </w:r>
+      <w:r>
+        <w:t>i</w:t>
+      </w:r>
+      <w:r>
+        <w:t>dentifica</w:t>
+      </w:r>
+      <w:r>
+        <w:t>n</w:t>
+      </w:r>
+      <w:r>
+        <w:t xml:space="preserve"> </w:t>
+      </w:r>
+      <w:r>
+        <w:t xml:space="preserve">los </w:t>
+      </w:r>
+      <w:r>
+        <w:t>distin</w:t>
+      </w:r>
+      <w:r>
+        <w:t xml:space="preserve">tos factores para </w:t>
+      </w:r>
+      <w:r>
+        <w:t>d</w:t>
+      </w:r>
+      <w:r>
+        <w:t>ar una respuesta a la c</w:t>
+      </w:r>
+      <w:r>
+        <w:t xml:space="preserve">onsulta, dentro de los </w:t>
+      </w:r>
+      <w:r>
+        <w:t>parámetros podemos encontrar:</w:t>
+      </w:r>
+      <w:r>
+        <w:t xml:space="preserve"> </w:t>
+      </w:r>
+    </w:p>
+    <w:p>
+      <w:pPr>
+        <w:pStyle w:val="ListParagraph"/>
+        <w:numPr>
+          <w:ilvl w:val="0"/>
+          <w:numId w:val="18"/>
+        </w:numPr>
+        <w:spacing w:line="360" w:lineRule="auto"/>
+      </w:pPr>
+      <w:r>
+        <w:t>L</w:t>
+      </w:r>
+      <w:r>
+        <w:t>as calendarizaciones de las disponibilidades de los profesores</w:t>
+      </w:r>
+      <w:r>
+        <w:t>, programada desde el perfil personal</w:t>
+      </w:r>
+      <w:r>
+        <w:t>.</w:t>
+      </w:r>
+    </w:p>
+    <w:p>
+      <w:pPr>
+        <w:pStyle w:val="ListParagraph"/>
+        <w:numPr>
+          <w:ilvl w:val="0"/>
+          <w:numId w:val="18"/>
+        </w:numPr>
+        <w:spacing w:line="360" w:lineRule="auto"/>
+      </w:pPr>
+      <w:r>
+        <w:t>L</w:t>
+      </w:r>
+      <w:r>
+        <w:t>a información de los profesores con respecto al rango de búsqueda</w:t>
+      </w:r>
+      <w:r>
+        <w:t>, posicionamiento basado en calificaciones.</w:t>
+      </w:r>
+    </w:p>
+    <w:p>
+      <w:pPr>
+        <w:pStyle w:val="ListParagraph"/>
+        <w:numPr>
+          <w:ilvl w:val="0"/>
+          <w:numId w:val="18"/>
+        </w:numPr>
+        <w:spacing w:line="360" w:lineRule="auto"/>
+      </w:pPr>
+      <w:r>
+        <w:t>E</w:t>
+      </w:r>
+      <w:r>
+        <w:t>nvío de mensajería instantánea</w:t>
+      </w:r>
+      <w:r>
+        <w:t>, para establecer comunicación con respecto a los parámetros de negociación.</w:t>
+      </w:r>
+    </w:p>
+    <w:p>
+      <w:pPr>
+        <w:pStyle w:val="ListParagraph"/>
+        <w:numPr>
+          <w:ilvl w:val="0"/>
+          <w:numId w:val="18"/>
+        </w:numPr>
+        <w:spacing w:line="360" w:lineRule="auto"/>
+      </w:pPr>
+      <w:r>
+        <w:t>Pronta r</w:t>
+      </w:r>
+      <w:r>
+        <w:t>espuesta a las citas por parte de los profesores</w:t>
+      </w:r>
+      <w:r>
+        <w:t>, basada en infromación dirigida a los teléfonos ingresados.</w:t>
+      </w:r>
+    </w:p>
+    <w:p>
+      <w:pPr>
+        <w:pStyle w:val="ListParagraph"/>
+        <w:numPr>
+          <w:ilvl w:val="0"/>
+          <w:numId w:val="18"/>
+        </w:numPr>
+        <w:spacing w:line="360" w:lineRule="auto"/>
+      </w:pPr>
+      <w:r>
+        <w:t>V</w:t>
+      </w:r>
+      <w:r>
+        <w:t>ideo conferencias entre profesor y alumnos para el primer contacto.</w:t>
       </w:r>
     </w:p>
     <w:p>
@@ -6319,25 +6495,31 @@
         <w:ind w:left="709"/>
       </w:pPr>
       <w:r>
-        <w:t xml:space="preserve">De esta manera se puede completar un circuito que </w:t>
-      </w:r>
-      <w:r>
-        <w:t>está basado en tecnología API, en la nube, donde estarán dispuestos los servidores, ya sean de bases de datos no relacionales o los servidores Web para la</w:t>
-      </w:r>
-      <w:r>
-        <w:t xml:space="preserve"> publicación de la página y servicios, utilizando geolocalización referenciada según los rangos de búsquedas e información de la base de datos</w:t>
-      </w:r>
-      <w:r>
-        <w:t xml:space="preserve">, </w:t>
-      </w:r>
-      <w:r>
-        <w:t>las cua</w:t>
-      </w:r>
-      <w:r>
-        <w:t>les serán ingresadas en la base</w:t>
-      </w:r>
-      <w:r>
-        <w:t xml:space="preserve"> de datos por coordenadas.</w:t>
+        <w:t>De esta forma</w:t>
+      </w:r>
+      <w:r>
+        <w:t xml:space="preserve"> como se </w:t>
+      </w:r>
+      <w:r>
+        <w:t>organiza</w:t>
+      </w:r>
+      <w:r>
+        <w:t xml:space="preserve"> un circuito que </w:t>
+      </w:r>
+      <w:r>
+        <w:t xml:space="preserve">está basado en tecnología API, </w:t>
+      </w:r>
+      <w:r>
+        <w:t xml:space="preserve">dispuesta </w:t>
+      </w:r>
+      <w:r>
+        <w:t>en la nube, donde estarán los servidores, ya sean de bases de datos no relacionales o los servidores Web para la</w:t>
+      </w:r>
+      <w:r>
+        <w:t xml:space="preserve"> publicación de la página y servicios</w:t>
+      </w:r>
+      <w:r>
+        <w:t>.</w:t>
       </w:r>
     </w:p>
     <w:p>
@@ -6345,8 +6527,13 @@
         <w:spacing w:line="360" w:lineRule="auto"/>
         <w:ind w:left="709"/>
       </w:pPr>
-      <w:r>
-        <w:t>En la siguiente figura, figura número 1, se puede apreciar el diagrama de la solución.</w:t>
+      <w:proofErr w:type="spellStart"/>
+      <w:r>
+        <w:t>En</w:t>
+      </w:r>
+      <w:proofErr w:type="spellEnd"/>
+      <w:r>
+        <w:t xml:space="preserve"> la siguiente figura, figura número 1, se puede apreciar el diagrama de la solución.</w:t>
       </w:r>
     </w:p>
     <w:p>
@@ -6355,14 +6542,16 @@
         <w:ind w:left="709"/>
         <w:jc w:val="center"/>
       </w:pPr>
+      <w:bookmarkStart w:id="35" w:name="_GoBack"/>
+      <w:bookmarkEnd w:id="35"/>
       <w:r>
         <w:rPr>
           <w:noProof/>
           <w:lang w:eastAsia="es-CL"/>
         </w:rPr>
         <w:drawing>
-          <wp:inline distT="0" distB="0" distL="0" distR="0" wp14:anchorId="291523D4" wp14:editId="2B0C41ED">
-            <wp:extent cx="3514090" cy="2974536"/>
+          <wp:inline distT="0" distB="0" distL="0" distR="0" wp14:anchorId="291523D4" wp14:editId="702DE136">
+            <wp:extent cx="3870945" cy="3276600"/>
             <wp:effectExtent l="0" t="0" r="0" b="0"/>
             <wp:docPr id="5" name="Imagen 5" descr="C:\Users\Rodrigo Figueroa M\Downloads\esquemaProfesorum.png"/>
             <wp:cNvGraphicFramePr>
@@ -6393,7 +6582,7 @@
                   <pic:spPr bwMode="auto">
                     <a:xfrm>
                       <a:off x="0" y="0"/>
-                      <a:ext cx="3615480" cy="3060359"/>
+                      <a:ext cx="3909397" cy="3309148"/>
                     </a:xfrm>
                     <a:prstGeom prst="rect">
                       <a:avLst/>
@@ -6412,10 +6601,11 @@
     </w:p>
     <w:p>
       <w:pPr>
-        <w:pStyle w:val="Descripcin"/>
+        <w:pStyle w:val="Caption"/>
         <w:jc w:val="center"/>
       </w:pPr>
       <w:r>
+        <w:lastRenderedPageBreak/>
         <w:t xml:space="preserve">Figura </w:t>
       </w:r>
       <w:r>
@@ -6666,7 +6856,12 @@
     </w:p>
     <w:p>
       <w:pPr>
-        <w:pStyle w:val="Ttulo1"/>
+        <w:spacing w:line="360" w:lineRule="auto"/>
+      </w:pPr>
+    </w:p>
+    <w:p>
+      <w:pPr>
+        <w:pStyle w:val="Heading1"/>
         <w:numPr>
           <w:ilvl w:val="0"/>
           <w:numId w:val="1"/>
@@ -6676,7 +6871,6 @@
       </w:pPr>
       <w:bookmarkStart w:id="36" w:name="_Toc12913436"/>
       <w:r>
-        <w:lastRenderedPageBreak/>
         <w:t>Fase de Estructuración</w:t>
       </w:r>
       <w:bookmarkEnd w:id="36"/>
@@ -6730,7 +6924,7 @@
     </w:p>
     <w:p>
       <w:pPr>
-        <w:pStyle w:val="Ttulo2"/>
+        <w:pStyle w:val="Heading2"/>
         <w:numPr>
           <w:ilvl w:val="1"/>
           <w:numId w:val="1"/>
@@ -6825,7 +7019,7 @@
     </w:p>
     <w:p>
       <w:pPr>
-        <w:pStyle w:val="Ttulo2"/>
+        <w:pStyle w:val="Heading2"/>
         <w:numPr>
           <w:ilvl w:val="1"/>
           <w:numId w:val="1"/>
@@ -6934,7 +7128,7 @@
     </w:p>
     <w:p>
       <w:pPr>
-        <w:pStyle w:val="Ttulo2"/>
+        <w:pStyle w:val="Heading2"/>
         <w:numPr>
           <w:ilvl w:val="1"/>
           <w:numId w:val="1"/>
@@ -7279,7 +7473,7 @@
     </w:p>
     <w:p>
       <w:pPr>
-        <w:pStyle w:val="Descripcin"/>
+        <w:pStyle w:val="Caption"/>
         <w:jc w:val="center"/>
       </w:pPr>
       <w:r>
@@ -7306,7 +7500,7 @@
     </w:p>
     <w:p>
       <w:pPr>
-        <w:pStyle w:val="Ttulo2"/>
+        <w:pStyle w:val="Heading2"/>
         <w:numPr>
           <w:ilvl w:val="1"/>
           <w:numId w:val="1"/>
@@ -7352,7 +7546,7 @@
     </w:p>
     <w:p>
       <w:pPr>
-        <w:pStyle w:val="Ttulo2"/>
+        <w:pStyle w:val="Heading2"/>
         <w:numPr>
           <w:ilvl w:val="2"/>
           <w:numId w:val="1"/>
@@ -7365,10 +7559,14 @@
       </w:r>
       <w:bookmarkEnd w:id="41"/>
     </w:p>
-    <w:p/>
-    <w:p>
-      <w:pPr>
-        <w:pStyle w:val="Prrafodelista"/>
+    <w:p>
+      <w:pPr>
+        <w:pStyle w:val="ListParagraph"/>
+      </w:pPr>
+    </w:p>
+    <w:p>
+      <w:pPr>
+        <w:pStyle w:val="ListParagraph"/>
       </w:pPr>
       <w:r>
         <w:t>Documentos de actividades que serán entregados (faltan documentos, explicar algunos detalles)</w:t>
@@ -7376,7 +7574,7 @@
     </w:p>
     <w:p>
       <w:pPr>
-        <w:pStyle w:val="Prrafodelista"/>
+        <w:pStyle w:val="ListParagraph"/>
         <w:numPr>
           <w:ilvl w:val="1"/>
           <w:numId w:val="4"/>
@@ -7389,7 +7587,7 @@
     </w:p>
     <w:p>
       <w:pPr>
-        <w:pStyle w:val="Prrafodelista"/>
+        <w:pStyle w:val="ListParagraph"/>
         <w:numPr>
           <w:ilvl w:val="1"/>
           <w:numId w:val="4"/>
@@ -7402,7 +7600,7 @@
     </w:p>
     <w:p>
       <w:pPr>
-        <w:pStyle w:val="Prrafodelista"/>
+        <w:pStyle w:val="ListParagraph"/>
         <w:numPr>
           <w:ilvl w:val="1"/>
           <w:numId w:val="4"/>
@@ -7415,7 +7613,7 @@
     </w:p>
     <w:p>
       <w:pPr>
-        <w:pStyle w:val="Prrafodelista"/>
+        <w:pStyle w:val="ListParagraph"/>
         <w:numPr>
           <w:ilvl w:val="1"/>
           <w:numId w:val="4"/>
@@ -7428,7 +7626,7 @@
     </w:p>
     <w:p>
       <w:pPr>
-        <w:pStyle w:val="Prrafodelista"/>
+        <w:pStyle w:val="ListParagraph"/>
         <w:numPr>
           <w:ilvl w:val="1"/>
           <w:numId w:val="4"/>
@@ -7441,7 +7639,7 @@
     </w:p>
     <w:p>
       <w:pPr>
-        <w:pStyle w:val="Prrafodelista"/>
+        <w:pStyle w:val="ListParagraph"/>
         <w:numPr>
           <w:ilvl w:val="1"/>
           <w:numId w:val="4"/>
@@ -7454,7 +7652,7 @@
     </w:p>
     <w:p>
       <w:pPr>
-        <w:pStyle w:val="Prrafodelista"/>
+        <w:pStyle w:val="ListParagraph"/>
         <w:numPr>
           <w:ilvl w:val="1"/>
           <w:numId w:val="4"/>
@@ -7467,7 +7665,7 @@
     </w:p>
     <w:p>
       <w:pPr>
-        <w:pStyle w:val="Prrafodelista"/>
+        <w:pStyle w:val="ListParagraph"/>
         <w:numPr>
           <w:ilvl w:val="1"/>
           <w:numId w:val="4"/>
@@ -7480,7 +7678,7 @@
     </w:p>
     <w:p>
       <w:pPr>
-        <w:pStyle w:val="Prrafodelista"/>
+        <w:pStyle w:val="ListParagraph"/>
         <w:numPr>
           <w:ilvl w:val="1"/>
           <w:numId w:val="4"/>
@@ -7499,12 +7697,7 @@
     </w:p>
     <w:p>
       <w:pPr>
-        <w:spacing w:line="360" w:lineRule="auto"/>
-      </w:pPr>
-    </w:p>
-    <w:p>
-      <w:pPr>
-        <w:pStyle w:val="Ttulo2"/>
+        <w:pStyle w:val="Heading2"/>
         <w:numPr>
           <w:ilvl w:val="3"/>
           <w:numId w:val="1"/>
@@ -7513,6 +7706,7 @@
       </w:pPr>
       <w:bookmarkStart w:id="42" w:name="_Toc12913442"/>
       <w:r>
+        <w:lastRenderedPageBreak/>
         <w:t>Exclusiones</w:t>
       </w:r>
       <w:bookmarkEnd w:id="42"/>
@@ -7527,7 +7721,7 @@
     </w:p>
     <w:p>
       <w:pPr>
-        <w:pStyle w:val="Prrafodelista"/>
+        <w:pStyle w:val="ListParagraph"/>
         <w:numPr>
           <w:ilvl w:val="0"/>
           <w:numId w:val="2"/>
@@ -7552,7 +7746,7 @@
     </w:p>
     <w:p>
       <w:pPr>
-        <w:pStyle w:val="Prrafodelista"/>
+        <w:pStyle w:val="ListParagraph"/>
         <w:numPr>
           <w:ilvl w:val="0"/>
           <w:numId w:val="2"/>
@@ -7565,7 +7759,7 @@
     </w:p>
     <w:p>
       <w:pPr>
-        <w:pStyle w:val="Prrafodelista"/>
+        <w:pStyle w:val="ListParagraph"/>
         <w:numPr>
           <w:ilvl w:val="0"/>
           <w:numId w:val="2"/>
@@ -7578,7 +7772,14 @@
     </w:p>
     <w:p>
       <w:pPr>
-        <w:pStyle w:val="Ttulo2"/>
+        <w:pStyle w:val="ListParagraph"/>
+        <w:spacing w:line="360" w:lineRule="auto"/>
+        <w:ind w:left="1778"/>
+      </w:pPr>
+    </w:p>
+    <w:p>
+      <w:pPr>
+        <w:pStyle w:val="Heading2"/>
         <w:numPr>
           <w:ilvl w:val="2"/>
           <w:numId w:val="1"/>
@@ -7621,7 +7822,7 @@
     </w:p>
     <w:p>
       <w:pPr>
-        <w:pStyle w:val="Prrafodelista"/>
+        <w:pStyle w:val="ListParagraph"/>
         <w:numPr>
           <w:ilvl w:val="0"/>
           <w:numId w:val="5"/>
@@ -7634,7 +7835,7 @@
     </w:p>
     <w:p>
       <w:pPr>
-        <w:pStyle w:val="Prrafodelista"/>
+        <w:pStyle w:val="ListParagraph"/>
         <w:numPr>
           <w:ilvl w:val="0"/>
           <w:numId w:val="5"/>
@@ -7647,7 +7848,7 @@
     </w:p>
     <w:p>
       <w:pPr>
-        <w:pStyle w:val="Prrafodelista"/>
+        <w:pStyle w:val="ListParagraph"/>
         <w:numPr>
           <w:ilvl w:val="0"/>
           <w:numId w:val="5"/>
@@ -7660,7 +7861,7 @@
     </w:p>
     <w:p>
       <w:pPr>
-        <w:pStyle w:val="Prrafodelista"/>
+        <w:pStyle w:val="ListParagraph"/>
         <w:numPr>
           <w:ilvl w:val="0"/>
           <w:numId w:val="5"/>
@@ -7676,7 +7877,7 @@
     </w:p>
     <w:p>
       <w:pPr>
-        <w:pStyle w:val="Prrafodelista"/>
+        <w:pStyle w:val="ListParagraph"/>
         <w:numPr>
           <w:ilvl w:val="0"/>
           <w:numId w:val="5"/>
@@ -7689,7 +7890,7 @@
     </w:p>
     <w:p>
       <w:pPr>
-        <w:pStyle w:val="Prrafodelista"/>
+        <w:pStyle w:val="ListParagraph"/>
         <w:numPr>
           <w:ilvl w:val="0"/>
           <w:numId w:val="5"/>
@@ -7705,7 +7906,7 @@
     </w:p>
     <w:p>
       <w:pPr>
-        <w:pStyle w:val="Prrafodelista"/>
+        <w:pStyle w:val="ListParagraph"/>
         <w:numPr>
           <w:ilvl w:val="0"/>
           <w:numId w:val="5"/>
@@ -7721,7 +7922,7 @@
     </w:p>
     <w:p>
       <w:pPr>
-        <w:pStyle w:val="Prrafodelista"/>
+        <w:pStyle w:val="ListParagraph"/>
         <w:numPr>
           <w:ilvl w:val="0"/>
           <w:numId w:val="5"/>
@@ -7734,7 +7935,7 @@
     </w:p>
     <w:p>
       <w:pPr>
-        <w:pStyle w:val="Prrafodelista"/>
+        <w:pStyle w:val="ListParagraph"/>
         <w:numPr>
           <w:ilvl w:val="0"/>
           <w:numId w:val="5"/>
@@ -7747,7 +7948,7 @@
     </w:p>
     <w:p>
       <w:pPr>
-        <w:pStyle w:val="Prrafodelista"/>
+        <w:pStyle w:val="ListParagraph"/>
         <w:ind w:left="1800"/>
       </w:pPr>
     </w:p>
@@ -7768,7 +7969,7 @@
     </w:p>
     <w:p>
       <w:pPr>
-        <w:pStyle w:val="Ttulo2"/>
+        <w:pStyle w:val="Heading2"/>
         <w:numPr>
           <w:ilvl w:val="1"/>
           <w:numId w:val="1"/>
@@ -8261,7 +8462,7 @@
     </w:p>
     <w:p>
       <w:pPr>
-        <w:pStyle w:val="Ttulo2"/>
+        <w:pStyle w:val="Heading2"/>
         <w:numPr>
           <w:ilvl w:val="1"/>
           <w:numId w:val="1"/>
@@ -8299,7 +8500,7 @@
     </w:p>
     <w:p>
       <w:pPr>
-        <w:pStyle w:val="Prrafodelista"/>
+        <w:pStyle w:val="ListParagraph"/>
         <w:numPr>
           <w:ilvl w:val="0"/>
           <w:numId w:val="7"/>
@@ -8312,7 +8513,7 @@
     </w:p>
     <w:p>
       <w:pPr>
-        <w:pStyle w:val="Prrafodelista"/>
+        <w:pStyle w:val="ListParagraph"/>
         <w:numPr>
           <w:ilvl w:val="1"/>
           <w:numId w:val="7"/>
@@ -8337,7 +8538,7 @@
     </w:p>
     <w:p>
       <w:pPr>
-        <w:pStyle w:val="Prrafodelista"/>
+        <w:pStyle w:val="ListParagraph"/>
         <w:numPr>
           <w:ilvl w:val="0"/>
           <w:numId w:val="7"/>
@@ -8350,7 +8551,7 @@
     </w:p>
     <w:p>
       <w:pPr>
-        <w:pStyle w:val="Prrafodelista"/>
+        <w:pStyle w:val="ListParagraph"/>
         <w:numPr>
           <w:ilvl w:val="1"/>
           <w:numId w:val="7"/>
@@ -8363,7 +8564,7 @@
     </w:p>
     <w:p>
       <w:pPr>
-        <w:pStyle w:val="Prrafodelista"/>
+        <w:pStyle w:val="ListParagraph"/>
         <w:numPr>
           <w:ilvl w:val="0"/>
           <w:numId w:val="7"/>
@@ -8375,7 +8576,7 @@
     </w:p>
     <w:p>
       <w:pPr>
-        <w:pStyle w:val="Prrafodelista"/>
+        <w:pStyle w:val="ListParagraph"/>
         <w:numPr>
           <w:ilvl w:val="1"/>
           <w:numId w:val="7"/>
@@ -8430,7 +8631,7 @@
     </w:p>
     <w:p>
       <w:pPr>
-        <w:pStyle w:val="Prrafodelista"/>
+        <w:pStyle w:val="ListParagraph"/>
         <w:numPr>
           <w:ilvl w:val="1"/>
           <w:numId w:val="7"/>
@@ -8443,7 +8644,7 @@
     </w:p>
     <w:p>
       <w:pPr>
-        <w:pStyle w:val="Prrafodelista"/>
+        <w:pStyle w:val="ListParagraph"/>
         <w:numPr>
           <w:ilvl w:val="2"/>
           <w:numId w:val="7"/>
@@ -8456,7 +8657,7 @@
     </w:p>
     <w:p>
       <w:pPr>
-        <w:pStyle w:val="Prrafodelista"/>
+        <w:pStyle w:val="ListParagraph"/>
         <w:numPr>
           <w:ilvl w:val="2"/>
           <w:numId w:val="7"/>
@@ -8485,7 +8686,7 @@
     </w:p>
     <w:p>
       <w:pPr>
-        <w:pStyle w:val="Ttulo2"/>
+        <w:pStyle w:val="Heading2"/>
         <w:numPr>
           <w:ilvl w:val="1"/>
           <w:numId w:val="1"/>
@@ -8615,7 +8816,7 @@
                         <w:txbxContent>
                           <w:p>
                             <w:pPr>
-                              <w:pStyle w:val="Descripcin"/>
+                              <w:pStyle w:val="Caption"/>
                               <w:jc w:val="center"/>
                               <w:rPr>
                                 <w:noProof/>
@@ -8672,7 +8873,7 @@
                   <w:txbxContent>
                     <w:p>
                       <w:pPr>
-                        <w:pStyle w:val="Descripcin"/>
+                        <w:pStyle w:val="Caption"/>
                         <w:jc w:val="center"/>
                         <w:rPr>
                           <w:noProof/>
@@ -8806,7 +9007,7 @@
                         <w:txbxContent>
                           <w:p>
                             <w:pPr>
-                              <w:pStyle w:val="Descripcin"/>
+                              <w:pStyle w:val="Caption"/>
                               <w:rPr>
                                 <w:sz w:val="24"/>
                               </w:rPr>
@@ -8857,7 +9058,7 @@
                   <w:txbxContent>
                     <w:p>
                       <w:pPr>
-                        <w:pStyle w:val="Descripcin"/>
+                        <w:pStyle w:val="Caption"/>
                         <w:rPr>
                           <w:sz w:val="24"/>
                         </w:rPr>
@@ -8893,6 +9094,9 @@
         </mc:AlternateContent>
       </w:r>
       <w:r>
+        <w:rPr>
+          <w:noProof/>
+        </w:rPr>
         <w:drawing>
           <wp:inline distT="0" distB="0" distL="0" distR="0" wp14:anchorId="1D689F55" wp14:editId="2BFD3349">
             <wp:extent cx="6416929" cy="3417570"/>
@@ -8935,7 +9139,7 @@
     </w:p>
     <w:p>
       <w:pPr>
-        <w:pStyle w:val="Ttulo2"/>
+        <w:pStyle w:val="Heading2"/>
         <w:numPr>
           <w:ilvl w:val="1"/>
           <w:numId w:val="1"/>
@@ -8949,6 +9153,7 @@
       </w:r>
       <w:bookmarkEnd w:id="48"/>
     </w:p>
+    <w:p/>
     <w:p>
       <w:pPr>
         <w:ind w:left="360"/>
@@ -9412,7 +9617,7 @@
     </w:p>
     <w:tbl>
       <w:tblPr>
-        <w:tblStyle w:val="Tablaconcuadrcula"/>
+        <w:tblStyle w:val="TableGrid"/>
         <w:tblpPr w:leftFromText="141" w:rightFromText="141" w:vertAnchor="text" w:horzAnchor="margin" w:tblpXSpec="center" w:tblpY="972"/>
         <w:tblW w:w="0" w:type="auto"/>
         <w:tblLook w:val="04A0" w:firstRow="1" w:lastRow="0" w:firstColumn="1" w:lastColumn="0" w:noHBand="0" w:noVBand="1"/>
@@ -9610,7 +9815,7 @@
     </w:p>
     <w:p>
       <w:pPr>
-        <w:pStyle w:val="Prrafodelista"/>
+        <w:pStyle w:val="ListParagraph"/>
         <w:ind w:left="360"/>
       </w:pPr>
       <w:r>
@@ -10769,7 +10974,7 @@
     </w:p>
     <w:p>
       <w:pPr>
-        <w:pStyle w:val="Ttulo2"/>
+        <w:pStyle w:val="Heading2"/>
         <w:numPr>
           <w:ilvl w:val="1"/>
           <w:numId w:val="1"/>
@@ -11023,7 +11228,7 @@
     </w:p>
     <w:p>
       <w:pPr>
-        <w:pStyle w:val="Prrafodelista"/>
+        <w:pStyle w:val="ListParagraph"/>
         <w:numPr>
           <w:ilvl w:val="0"/>
           <w:numId w:val="12"/>
@@ -11076,7 +11281,7 @@
     </w:p>
     <w:p>
       <w:pPr>
-        <w:pStyle w:val="Prrafodelista"/>
+        <w:pStyle w:val="ListParagraph"/>
         <w:numPr>
           <w:ilvl w:val="0"/>
           <w:numId w:val="12"/>
@@ -11373,28 +11578,12 @@
           <w:sz w:val="28"/>
           <w:szCs w:val="28"/>
         </w:rPr>
-        <w:t xml:space="preserve">FASE DE </w:t>
-      </w:r>
-      <w:r>
-        <w:rPr>
-          <w:b/>
-          <w:sz w:val="28"/>
-          <w:szCs w:val="28"/>
-        </w:rPr>
-        <w:t>CONSTRUC</w:t>
-      </w:r>
-      <w:r>
-        <w:rPr>
-          <w:b/>
-          <w:sz w:val="28"/>
-          <w:szCs w:val="28"/>
-        </w:rPr>
-        <w:t>CIÓN</w:t>
-      </w:r>
-    </w:p>
-    <w:p>
-      <w:pPr>
-        <w:pStyle w:val="Ttulo2"/>
+        <w:t>FASE DE CONSTRUCCIÓN</w:t>
+      </w:r>
+    </w:p>
+    <w:p>
+      <w:pPr>
+        <w:pStyle w:val="Heading2"/>
         <w:spacing w:line="360" w:lineRule="auto"/>
         <w:ind w:left="1152"/>
       </w:pPr>
@@ -11411,7 +11600,7 @@
     </w:p>
     <w:p>
       <w:pPr>
-        <w:pStyle w:val="Ttulo1"/>
+        <w:pStyle w:val="Heading1"/>
         <w:numPr>
           <w:ilvl w:val="0"/>
           <w:numId w:val="1"/>
@@ -11448,22 +11637,10 @@
         <w:t xml:space="preserve"> de actividades, por lo que </w:t>
       </w:r>
       <w:r>
-        <w:t xml:space="preserve">debe </w:t>
-      </w:r>
-      <w:r>
-        <w:t>seguir cuidadosamente</w:t>
-      </w:r>
-      <w:r>
-        <w:t xml:space="preserve"> </w:t>
-      </w:r>
-      <w:r>
-        <w:t xml:space="preserve">la </w:t>
-      </w:r>
-      <w:r>
-        <w:t>planificación</w:t>
-      </w:r>
-      <w:r>
-        <w:t xml:space="preserve">, estar atentos a cualquier </w:t>
+        <w:t xml:space="preserve">debe seguir cuidadosamente la </w:t>
+      </w:r>
+      <w:r>
+        <w:t xml:space="preserve">planificación, estar atentos a cualquier </w:t>
       </w:r>
       <w:r>
         <w:t>problema</w:t>
@@ -11487,7 +11664,7 @@
     <w:p/>
     <w:p>
       <w:pPr>
-        <w:pStyle w:val="Prrafodelista"/>
+        <w:pStyle w:val="ListParagraph"/>
         <w:numPr>
           <w:ilvl w:val="0"/>
           <w:numId w:val="15"/>
@@ -11504,7 +11681,7 @@
     </w:p>
     <w:p>
       <w:pPr>
-        <w:pStyle w:val="Prrafodelista"/>
+        <w:pStyle w:val="ListParagraph"/>
         <w:numPr>
           <w:ilvl w:val="0"/>
           <w:numId w:val="15"/>
@@ -11521,7 +11698,7 @@
     </w:p>
     <w:p>
       <w:pPr>
-        <w:pStyle w:val="Prrafodelista"/>
+        <w:pStyle w:val="ListParagraph"/>
         <w:numPr>
           <w:ilvl w:val="0"/>
           <w:numId w:val="15"/>
@@ -11538,7 +11715,7 @@
     </w:p>
     <w:p>
       <w:pPr>
-        <w:pStyle w:val="Prrafodelista"/>
+        <w:pStyle w:val="ListParagraph"/>
         <w:numPr>
           <w:ilvl w:val="0"/>
           <w:numId w:val="15"/>
@@ -11555,7 +11732,7 @@
     </w:p>
     <w:p>
       <w:pPr>
-        <w:pStyle w:val="Ttulo3"/>
+        <w:pStyle w:val="Heading3"/>
         <w:numPr>
           <w:ilvl w:val="2"/>
           <w:numId w:val="16"/>
@@ -11597,7 +11774,7 @@
     </w:p>
     <w:p>
       <w:pPr>
-        <w:pStyle w:val="Prrafodelista"/>
+        <w:pStyle w:val="ListParagraph"/>
         <w:numPr>
           <w:ilvl w:val="0"/>
           <w:numId w:val="17"/>
@@ -11611,7 +11788,7 @@
     </w:p>
     <w:p>
       <w:pPr>
-        <w:pStyle w:val="Prrafodelista"/>
+        <w:pStyle w:val="ListParagraph"/>
         <w:numPr>
           <w:ilvl w:val="0"/>
           <w:numId w:val="17"/>
@@ -11637,7 +11814,7 @@
     </w:p>
     <w:p>
       <w:pPr>
-        <w:pStyle w:val="Prrafodelista"/>
+        <w:pStyle w:val="ListParagraph"/>
         <w:numPr>
           <w:ilvl w:val="0"/>
           <w:numId w:val="17"/>
@@ -11666,7 +11843,7 @@
     </w:p>
     <w:p>
       <w:pPr>
-        <w:pStyle w:val="Prrafodelista"/>
+        <w:pStyle w:val="ListParagraph"/>
         <w:numPr>
           <w:ilvl w:val="0"/>
           <w:numId w:val="17"/>
@@ -11772,7 +11949,7 @@
     </w:p>
     <w:p>
       <w:pPr>
-        <w:pStyle w:val="Ttulo1"/>
+        <w:pStyle w:val="Heading1"/>
         <w:numPr>
           <w:ilvl w:val="0"/>
           <w:numId w:val="1"/>
@@ -12073,7 +12250,7 @@
     </w:p>
     <w:p>
       <w:pPr>
-        <w:pStyle w:val="Ttulo2"/>
+        <w:pStyle w:val="Heading2"/>
         <w:jc w:val="center"/>
         <w:rPr>
           <w:sz w:val="32"/>
@@ -21367,10 +21544,11 @@
         <w:docPartUnique/>
       </w:docPartObj>
     </w:sdtPr>
+    <w:sdtEndPr/>
     <w:sdtContent>
       <w:p>
         <w:pPr>
-          <w:pStyle w:val="Piedepgina"/>
+          <w:pStyle w:val="Footer"/>
           <w:jc w:val="right"/>
         </w:pPr>
         <w:r>
@@ -21396,7 +21574,7 @@
   </w:sdt>
   <w:p>
     <w:pPr>
-      <w:pStyle w:val="Piedepgina"/>
+      <w:pStyle w:val="Footer"/>
     </w:pPr>
   </w:p>
 </w:ftr>
@@ -21996,6 +22174,118 @@
     </w:lvl>
   </w:abstractNum>
   <w:abstractNum w:abstractNumId="5" w15:restartNumberingAfterBreak="0">
+    <w:nsid w:val="37A61538"/>
+    <w:multiLevelType w:val="hybridMultilevel"/>
+    <w:tmpl w:val="1812ED28"/>
+    <w:lvl w:ilvl="0" w:tplc="014AD73E">
+      <w:numFmt w:val="bullet"/>
+      <w:lvlText w:val="-"/>
+      <w:lvlJc w:val="left"/>
+      <w:pPr>
+        <w:ind w:left="1069" w:hanging="360"/>
+      </w:pPr>
+      <w:rPr>
+        <w:rFonts w:ascii="Arial" w:eastAsiaTheme="minorEastAsia" w:hAnsi="Arial" w:cs="Arial" w:hint="default"/>
+      </w:rPr>
+    </w:lvl>
+    <w:lvl w:ilvl="1" w:tplc="340A0003" w:tentative="1">
+      <w:start w:val="1"/>
+      <w:numFmt w:val="bullet"/>
+      <w:lvlText w:val="o"/>
+      <w:lvlJc w:val="left"/>
+      <w:pPr>
+        <w:ind w:left="1789" w:hanging="360"/>
+      </w:pPr>
+      <w:rPr>
+        <w:rFonts w:ascii="Courier New" w:hAnsi="Courier New" w:cs="Courier New" w:hint="default"/>
+      </w:rPr>
+    </w:lvl>
+    <w:lvl w:ilvl="2" w:tplc="340A0005" w:tentative="1">
+      <w:start w:val="1"/>
+      <w:numFmt w:val="bullet"/>
+      <w:lvlText w:val=""/>
+      <w:lvlJc w:val="left"/>
+      <w:pPr>
+        <w:ind w:left="2509" w:hanging="360"/>
+      </w:pPr>
+      <w:rPr>
+        <w:rFonts w:ascii="Wingdings" w:hAnsi="Wingdings" w:hint="default"/>
+      </w:rPr>
+    </w:lvl>
+    <w:lvl w:ilvl="3" w:tplc="340A0001" w:tentative="1">
+      <w:start w:val="1"/>
+      <w:numFmt w:val="bullet"/>
+      <w:lvlText w:val=""/>
+      <w:lvlJc w:val="left"/>
+      <w:pPr>
+        <w:ind w:left="3229" w:hanging="360"/>
+      </w:pPr>
+      <w:rPr>
+        <w:rFonts w:ascii="Symbol" w:hAnsi="Symbol" w:hint="default"/>
+      </w:rPr>
+    </w:lvl>
+    <w:lvl w:ilvl="4" w:tplc="340A0003" w:tentative="1">
+      <w:start w:val="1"/>
+      <w:numFmt w:val="bullet"/>
+      <w:lvlText w:val="o"/>
+      <w:lvlJc w:val="left"/>
+      <w:pPr>
+        <w:ind w:left="3949" w:hanging="360"/>
+      </w:pPr>
+      <w:rPr>
+        <w:rFonts w:ascii="Courier New" w:hAnsi="Courier New" w:cs="Courier New" w:hint="default"/>
+      </w:rPr>
+    </w:lvl>
+    <w:lvl w:ilvl="5" w:tplc="340A0005" w:tentative="1">
+      <w:start w:val="1"/>
+      <w:numFmt w:val="bullet"/>
+      <w:lvlText w:val=""/>
+      <w:lvlJc w:val="left"/>
+      <w:pPr>
+        <w:ind w:left="4669" w:hanging="360"/>
+      </w:pPr>
+      <w:rPr>
+        <w:rFonts w:ascii="Wingdings" w:hAnsi="Wingdings" w:hint="default"/>
+      </w:rPr>
+    </w:lvl>
+    <w:lvl w:ilvl="6" w:tplc="340A0001" w:tentative="1">
+      <w:start w:val="1"/>
+      <w:numFmt w:val="bullet"/>
+      <w:lvlText w:val=""/>
+      <w:lvlJc w:val="left"/>
+      <w:pPr>
+        <w:ind w:left="5389" w:hanging="360"/>
+      </w:pPr>
+      <w:rPr>
+        <w:rFonts w:ascii="Symbol" w:hAnsi="Symbol" w:hint="default"/>
+      </w:rPr>
+    </w:lvl>
+    <w:lvl w:ilvl="7" w:tplc="340A0003" w:tentative="1">
+      <w:start w:val="1"/>
+      <w:numFmt w:val="bullet"/>
+      <w:lvlText w:val="o"/>
+      <w:lvlJc w:val="left"/>
+      <w:pPr>
+        <w:ind w:left="6109" w:hanging="360"/>
+      </w:pPr>
+      <w:rPr>
+        <w:rFonts w:ascii="Courier New" w:hAnsi="Courier New" w:cs="Courier New" w:hint="default"/>
+      </w:rPr>
+    </w:lvl>
+    <w:lvl w:ilvl="8" w:tplc="340A0005" w:tentative="1">
+      <w:start w:val="1"/>
+      <w:numFmt w:val="bullet"/>
+      <w:lvlText w:val=""/>
+      <w:lvlJc w:val="left"/>
+      <w:pPr>
+        <w:ind w:left="6829" w:hanging="360"/>
+      </w:pPr>
+      <w:rPr>
+        <w:rFonts w:ascii="Wingdings" w:hAnsi="Wingdings" w:hint="default"/>
+      </w:rPr>
+    </w:lvl>
+  </w:abstractNum>
+  <w:abstractNum w:abstractNumId="6" w15:restartNumberingAfterBreak="0">
     <w:nsid w:val="4525516B"/>
     <w:multiLevelType w:val="hybridMultilevel"/>
     <w:tmpl w:val="7EAE6EE4"/>
@@ -22108,7 +22398,7 @@
       </w:rPr>
     </w:lvl>
   </w:abstractNum>
-  <w:abstractNum w:abstractNumId="6" w15:restartNumberingAfterBreak="0">
+  <w:abstractNum w:abstractNumId="7" w15:restartNumberingAfterBreak="0">
     <w:nsid w:val="4F2C1449"/>
     <w:multiLevelType w:val="hybridMultilevel"/>
     <w:tmpl w:val="94F28C44"/>
@@ -22221,14 +22511,13 @@
       </w:rPr>
     </w:lvl>
   </w:abstractNum>
-  <w:abstractNum w:abstractNumId="7" w15:restartNumberingAfterBreak="0">
+  <w:abstractNum w:abstractNumId="8" w15:restartNumberingAfterBreak="0">
     <w:nsid w:val="51AC7885"/>
     <w:multiLevelType w:val="multilevel"/>
     <w:tmpl w:val="3D042CE0"/>
     <w:lvl w:ilvl="0">
       <w:start w:val="1"/>
       <w:numFmt w:val="decimal"/>
-      <w:pStyle w:val="TextodegloboCar"/>
       <w:lvlText w:val="%1."/>
       <w:lvlJc w:val="left"/>
       <w:pPr>
@@ -22344,7 +22633,7 @@
       </w:rPr>
     </w:lvl>
   </w:abstractNum>
-  <w:abstractNum w:abstractNumId="8" w15:restartNumberingAfterBreak="0">
+  <w:abstractNum w:abstractNumId="9" w15:restartNumberingAfterBreak="0">
     <w:nsid w:val="569A2CFE"/>
     <w:multiLevelType w:val="hybridMultilevel"/>
     <w:tmpl w:val="11B474F8"/>
@@ -22433,7 +22722,7 @@
       </w:pPr>
     </w:lvl>
   </w:abstractNum>
-  <w:abstractNum w:abstractNumId="9" w15:restartNumberingAfterBreak="0">
+  <w:abstractNum w:abstractNumId="10" w15:restartNumberingAfterBreak="0">
     <w:nsid w:val="5947541B"/>
     <w:multiLevelType w:val="multilevel"/>
     <w:tmpl w:val="340A001F"/>
@@ -22519,7 +22808,7 @@
       </w:pPr>
     </w:lvl>
   </w:abstractNum>
-  <w:abstractNum w:abstractNumId="10" w15:restartNumberingAfterBreak="0">
+  <w:abstractNum w:abstractNumId="11" w15:restartNumberingAfterBreak="0">
     <w:nsid w:val="5E147C56"/>
     <w:multiLevelType w:val="multilevel"/>
     <w:tmpl w:val="5E2B57CA"/>
@@ -22632,7 +22921,7 @@
       </w:rPr>
     </w:lvl>
   </w:abstractNum>
-  <w:abstractNum w:abstractNumId="11" w15:restartNumberingAfterBreak="0">
+  <w:abstractNum w:abstractNumId="12" w15:restartNumberingAfterBreak="0">
     <w:nsid w:val="5E2B57CA"/>
     <w:multiLevelType w:val="multilevel"/>
     <w:tmpl w:val="5E2B57CA"/>
@@ -22745,7 +23034,7 @@
       </w:rPr>
     </w:lvl>
   </w:abstractNum>
-  <w:abstractNum w:abstractNumId="12" w15:restartNumberingAfterBreak="0">
+  <w:abstractNum w:abstractNumId="13" w15:restartNumberingAfterBreak="0">
     <w:nsid w:val="798A04BF"/>
     <w:multiLevelType w:val="multilevel"/>
     <w:tmpl w:val="6130ED64"/>
@@ -22830,7 +23119,6 @@
     <w:lvl w:ilvl="2">
       <w:start w:val="1"/>
       <w:numFmt w:val="decimal"/>
-      <w:pStyle w:val="Ttulo3"/>
       <w:lvlText w:val="%3.1"/>
       <w:lvlJc w:val="left"/>
       <w:pPr>
@@ -22843,7 +23131,6 @@
     <w:lvl w:ilvl="3">
       <w:start w:val="1"/>
       <w:numFmt w:val="decimal"/>
-      <w:pStyle w:val="Ttulo4"/>
       <w:lvlText w:val="%1.%2.%3.%4"/>
       <w:lvlJc w:val="left"/>
       <w:pPr>
@@ -22856,7 +23143,6 @@
     <w:lvl w:ilvl="4">
       <w:start w:val="1"/>
       <w:numFmt w:val="decimal"/>
-      <w:pStyle w:val="Ttulo5"/>
       <w:lvlText w:val="%1.%2.%3.%4.%5"/>
       <w:lvlJc w:val="left"/>
       <w:pPr>
@@ -22869,7 +23155,6 @@
     <w:lvl w:ilvl="5">
       <w:start w:val="1"/>
       <w:numFmt w:val="decimal"/>
-      <w:pStyle w:val="Ttulo6"/>
       <w:lvlText w:val="%1.%2.%3.%4.%5.%6"/>
       <w:lvlJc w:val="left"/>
       <w:pPr>
@@ -22882,7 +23167,6 @@
     <w:lvl w:ilvl="6">
       <w:start w:val="1"/>
       <w:numFmt w:val="decimal"/>
-      <w:pStyle w:val="Ttulo7"/>
       <w:lvlText w:val="%1.%2.%3.%4.%5.%6.%7"/>
       <w:lvlJc w:val="left"/>
       <w:pPr>
@@ -22895,7 +23179,6 @@
     <w:lvl w:ilvl="7">
       <w:start w:val="1"/>
       <w:numFmt w:val="decimal"/>
-      <w:pStyle w:val="Ttulo8"/>
       <w:lvlText w:val="%1.%2.%3.%4.%5.%6.%7.%8"/>
       <w:lvlJc w:val="left"/>
       <w:pPr>
@@ -22908,7 +23191,6 @@
     <w:lvl w:ilvl="8">
       <w:start w:val="1"/>
       <w:numFmt w:val="decimal"/>
-      <w:pStyle w:val="Ttulo9"/>
       <w:lvlText w:val="%1.%2.%3.%4.%5.%6.%7.%8.%9"/>
       <w:lvlJc w:val="left"/>
       <w:pPr>
@@ -22926,25 +23208,25 @@
     <w:abstractNumId w:val="4"/>
   </w:num>
   <w:num w:numId="3">
-    <w:abstractNumId w:val="8"/>
+    <w:abstractNumId w:val="9"/>
   </w:num>
   <w:num w:numId="4">
-    <w:abstractNumId w:val="5"/>
+    <w:abstractNumId w:val="6"/>
   </w:num>
   <w:num w:numId="5">
     <w:abstractNumId w:val="0"/>
   </w:num>
   <w:num w:numId="6">
-    <w:abstractNumId w:val="6"/>
+    <w:abstractNumId w:val="7"/>
   </w:num>
   <w:num w:numId="7">
     <w:abstractNumId w:val="2"/>
   </w:num>
   <w:num w:numId="8">
-    <w:abstractNumId w:val="7"/>
+    <w:abstractNumId w:val="8"/>
   </w:num>
   <w:num w:numId="9">
-    <w:abstractNumId w:val="7"/>
+    <w:abstractNumId w:val="8"/>
     <w:lvlOverride w:ilvl="0">
       <w:startOverride w:val="5"/>
     </w:lvlOverride>
@@ -22974,7 +23256,7 @@
     </w:lvlOverride>
   </w:num>
   <w:num w:numId="10">
-    <w:abstractNumId w:val="7"/>
+    <w:abstractNumId w:val="8"/>
     <w:lvlOverride w:ilvl="0">
       <w:startOverride w:val="6"/>
     </w:lvlOverride>
@@ -23004,13 +23286,13 @@
     </w:lvlOverride>
   </w:num>
   <w:num w:numId="11">
-    <w:abstractNumId w:val="10"/>
+    <w:abstractNumId w:val="11"/>
   </w:num>
   <w:num w:numId="12">
-    <w:abstractNumId w:val="11"/>
+    <w:abstractNumId w:val="12"/>
   </w:num>
   <w:num w:numId="13">
-    <w:abstractNumId w:val="7"/>
+    <w:abstractNumId w:val="8"/>
     <w:lvlOverride w:ilvl="0">
       <w:startOverride w:val="5"/>
     </w:lvlOverride>
@@ -23040,7 +23322,7 @@
     </w:lvlOverride>
   </w:num>
   <w:num w:numId="14">
-    <w:abstractNumId w:val="7"/>
+    <w:abstractNumId w:val="8"/>
     <w:lvlOverride w:ilvl="0">
       <w:startOverride w:val="1"/>
     </w:lvlOverride>
@@ -23070,10 +23352,10 @@
     </w:lvlOverride>
   </w:num>
   <w:num w:numId="15">
-    <w:abstractNumId w:val="9"/>
+    <w:abstractNumId w:val="10"/>
   </w:num>
   <w:num w:numId="16">
-    <w:abstractNumId w:val="12"/>
+    <w:abstractNumId w:val="13"/>
     <w:lvlOverride w:ilvl="0">
       <w:startOverride w:val="3"/>
     </w:lvlOverride>
@@ -23104,6 +23386,9 @@
   </w:num>
   <w:num w:numId="17">
     <w:abstractNumId w:val="3"/>
+  </w:num>
+  <w:num w:numId="18">
+    <w:abstractNumId w:val="5"/>
   </w:num>
   <w:numIdMacAtCleanup w:val="17"/>
 </w:numbering>
@@ -23517,11 +23802,11 @@
       <w:lang w:val="es-CL"/>
     </w:rPr>
   </w:style>
-  <w:style w:type="paragraph" w:styleId="Ttulo1">
+  <w:style w:type="paragraph" w:styleId="Heading1">
     <w:name w:val="heading 1"/>
     <w:basedOn w:val="Normal"/>
     <w:next w:val="Normal"/>
-    <w:link w:val="Ttulo1Car"/>
+    <w:link w:val="Heading1Char"/>
     <w:uiPriority w:val="9"/>
     <w:qFormat/>
     <w:rsid w:val="00DF36A1"/>
@@ -23540,11 +23825,11 @@
       <w:szCs w:val="32"/>
     </w:rPr>
   </w:style>
-  <w:style w:type="paragraph" w:styleId="Ttulo2">
+  <w:style w:type="paragraph" w:styleId="Heading2">
     <w:name w:val="heading 2"/>
     <w:basedOn w:val="Normal"/>
     <w:next w:val="Normal"/>
-    <w:link w:val="Ttulo2Car"/>
+    <w:link w:val="Heading2Char"/>
     <w:uiPriority w:val="9"/>
     <w:unhideWhenUsed/>
     <w:qFormat/>
@@ -23562,11 +23847,11 @@
       <w:szCs w:val="26"/>
     </w:rPr>
   </w:style>
-  <w:style w:type="paragraph" w:styleId="Ttulo3">
+  <w:style w:type="paragraph" w:styleId="Heading3">
     <w:name w:val="heading 3"/>
     <w:basedOn w:val="Normal"/>
     <w:next w:val="Normal"/>
-    <w:link w:val="Ttulo3Car"/>
+    <w:link w:val="Heading3Char"/>
     <w:uiPriority w:val="9"/>
     <w:unhideWhenUsed/>
     <w:qFormat/>
@@ -23585,11 +23870,11 @@
       <w:szCs w:val="24"/>
     </w:rPr>
   </w:style>
-  <w:style w:type="paragraph" w:styleId="Ttulo4">
+  <w:style w:type="paragraph" w:styleId="Heading4">
     <w:name w:val="heading 4"/>
     <w:basedOn w:val="Normal"/>
     <w:next w:val="Normal"/>
-    <w:link w:val="Ttulo4Car"/>
+    <w:link w:val="Heading4Char"/>
     <w:uiPriority w:val="9"/>
     <w:unhideWhenUsed/>
     <w:qFormat/>
@@ -23608,11 +23893,11 @@
       <w:color w:val="000000" w:themeColor="text1"/>
     </w:rPr>
   </w:style>
-  <w:style w:type="paragraph" w:styleId="Ttulo5">
+  <w:style w:type="paragraph" w:styleId="Heading5">
     <w:name w:val="heading 5"/>
     <w:basedOn w:val="Normal"/>
     <w:next w:val="Normal"/>
-    <w:link w:val="Ttulo5Car"/>
+    <w:link w:val="Heading5Char"/>
     <w:uiPriority w:val="9"/>
     <w:unhideWhenUsed/>
     <w:qFormat/>
@@ -23628,11 +23913,11 @@
       <w:color w:val="365F91" w:themeColor="accent1" w:themeShade="BF"/>
     </w:rPr>
   </w:style>
-  <w:style w:type="paragraph" w:styleId="Ttulo6">
+  <w:style w:type="paragraph" w:styleId="Heading6">
     <w:name w:val="heading 6"/>
     <w:basedOn w:val="Normal"/>
     <w:next w:val="Normal"/>
-    <w:link w:val="Ttulo6Car"/>
+    <w:link w:val="Heading6Char"/>
     <w:uiPriority w:val="9"/>
     <w:semiHidden/>
     <w:unhideWhenUsed/>
@@ -23650,11 +23935,11 @@
       <w:color w:val="243F60" w:themeColor="accent1" w:themeShade="7F"/>
     </w:rPr>
   </w:style>
-  <w:style w:type="paragraph" w:styleId="Ttulo7">
+  <w:style w:type="paragraph" w:styleId="Heading7">
     <w:name w:val="heading 7"/>
     <w:basedOn w:val="Normal"/>
     <w:next w:val="Normal"/>
-    <w:link w:val="Ttulo7Car"/>
+    <w:link w:val="Heading7Char"/>
     <w:uiPriority w:val="9"/>
     <w:semiHidden/>
     <w:unhideWhenUsed/>
@@ -23674,11 +23959,11 @@
       <w:color w:val="243F60" w:themeColor="accent1" w:themeShade="7F"/>
     </w:rPr>
   </w:style>
-  <w:style w:type="paragraph" w:styleId="Ttulo8">
+  <w:style w:type="paragraph" w:styleId="Heading8">
     <w:name w:val="heading 8"/>
     <w:basedOn w:val="Normal"/>
     <w:next w:val="Normal"/>
-    <w:link w:val="Ttulo8Car"/>
+    <w:link w:val="Heading8Char"/>
     <w:uiPriority w:val="9"/>
     <w:semiHidden/>
     <w:unhideWhenUsed/>
@@ -23698,11 +23983,11 @@
       <w:szCs w:val="21"/>
     </w:rPr>
   </w:style>
-  <w:style w:type="paragraph" w:styleId="Ttulo9">
+  <w:style w:type="paragraph" w:styleId="Heading9">
     <w:name w:val="heading 9"/>
     <w:basedOn w:val="Normal"/>
     <w:next w:val="Normal"/>
-    <w:link w:val="Ttulo9Car"/>
+    <w:link w:val="Heading9Char"/>
     <w:uiPriority w:val="9"/>
     <w:semiHidden/>
     <w:unhideWhenUsed/>
@@ -23724,12 +24009,13 @@
       <w:szCs w:val="21"/>
     </w:rPr>
   </w:style>
-  <w:style w:type="character" w:default="1" w:styleId="Fuentedeprrafopredeter">
+  <w:style w:type="character" w:default="1" w:styleId="DefaultParagraphFont">
     <w:name w:val="Default Paragraph Font"/>
     <w:uiPriority w:val="1"/>
+    <w:semiHidden/>
     <w:unhideWhenUsed/>
   </w:style>
-  <w:style w:type="table" w:default="1" w:styleId="Tablanormal">
+  <w:style w:type="table" w:default="1" w:styleId="TableNormal">
     <w:name w:val="Normal Table"/>
     <w:uiPriority w:val="99"/>
     <w:semiHidden/>
@@ -23744,7 +24030,7 @@
       </w:tblCellMar>
     </w:tblPr>
   </w:style>
-  <w:style w:type="numbering" w:default="1" w:styleId="Sinlista">
+  <w:style w:type="numbering" w:default="1" w:styleId="NoList">
     <w:name w:val="No List"/>
     <w:uiPriority w:val="99"/>
     <w:semiHidden/>
@@ -23765,10 +24051,10 @@
       <w:lang w:eastAsia="es-ES"/>
     </w:rPr>
   </w:style>
-  <w:style w:type="paragraph" w:styleId="Textodeglobo">
+  <w:style w:type="paragraph" w:styleId="BalloonText">
     <w:name w:val="Balloon Text"/>
     <w:basedOn w:val="Normal"/>
-    <w:link w:val="TextodegloboCar"/>
+    <w:link w:val="BalloonTextChar"/>
     <w:uiPriority w:val="99"/>
     <w:semiHidden/>
     <w:unhideWhenUsed/>
@@ -23782,10 +24068,10 @@
       <w:szCs w:val="16"/>
     </w:rPr>
   </w:style>
-  <w:style w:type="character" w:customStyle="1" w:styleId="TextodegloboCar">
-    <w:name w:val="Texto de globo Car"/>
-    <w:basedOn w:val="Fuentedeprrafopredeter"/>
-    <w:link w:val="Textodeglobo"/>
+  <w:style w:type="character" w:customStyle="1" w:styleId="BalloonTextChar">
+    <w:name w:val="Balloon Text Char"/>
+    <w:basedOn w:val="DefaultParagraphFont"/>
+    <w:link w:val="BalloonText"/>
     <w:uiPriority w:val="99"/>
     <w:semiHidden/>
     <w:rsid w:val="00467EFD"/>
@@ -23795,10 +24081,10 @@
       <w:szCs w:val="16"/>
     </w:rPr>
   </w:style>
-  <w:style w:type="paragraph" w:styleId="Encabezado">
+  <w:style w:type="paragraph" w:styleId="Header">
     <w:name w:val="header"/>
     <w:basedOn w:val="Normal"/>
-    <w:link w:val="EncabezadoCar"/>
+    <w:link w:val="HeaderChar"/>
     <w:uiPriority w:val="99"/>
     <w:unhideWhenUsed/>
     <w:rsid w:val="003B6D17"/>
@@ -23810,17 +24096,17 @@
       <w:spacing w:after="0" w:line="240" w:lineRule="auto"/>
     </w:pPr>
   </w:style>
-  <w:style w:type="character" w:customStyle="1" w:styleId="EncabezadoCar">
-    <w:name w:val="Encabezado Car"/>
-    <w:basedOn w:val="Fuentedeprrafopredeter"/>
-    <w:link w:val="Encabezado"/>
+  <w:style w:type="character" w:customStyle="1" w:styleId="HeaderChar">
+    <w:name w:val="Header Char"/>
+    <w:basedOn w:val="DefaultParagraphFont"/>
+    <w:link w:val="Header"/>
     <w:uiPriority w:val="99"/>
     <w:rsid w:val="003B6D17"/>
   </w:style>
-  <w:style w:type="paragraph" w:styleId="Piedepgina">
+  <w:style w:type="paragraph" w:styleId="Footer">
     <w:name w:val="footer"/>
     <w:basedOn w:val="Normal"/>
-    <w:link w:val="PiedepginaCar"/>
+    <w:link w:val="FooterChar"/>
     <w:uiPriority w:val="99"/>
     <w:unhideWhenUsed/>
     <w:rsid w:val="003B6D17"/>
@@ -23832,14 +24118,14 @@
       <w:spacing w:after="0" w:line="240" w:lineRule="auto"/>
     </w:pPr>
   </w:style>
-  <w:style w:type="character" w:customStyle="1" w:styleId="PiedepginaCar">
-    <w:name w:val="Pie de página Car"/>
-    <w:basedOn w:val="Fuentedeprrafopredeter"/>
-    <w:link w:val="Piedepgina"/>
+  <w:style w:type="character" w:customStyle="1" w:styleId="FooterChar">
+    <w:name w:val="Footer Char"/>
+    <w:basedOn w:val="DefaultParagraphFont"/>
+    <w:link w:val="Footer"/>
     <w:uiPriority w:val="99"/>
     <w:rsid w:val="003B6D17"/>
   </w:style>
-  <w:style w:type="paragraph" w:styleId="Prrafodelista">
+  <w:style w:type="paragraph" w:styleId="ListParagraph">
     <w:name w:val="List Paragraph"/>
     <w:basedOn w:val="Normal"/>
     <w:uiPriority w:val="34"/>
@@ -23854,10 +24140,10 @@
       <w:noProof/>
     </w:rPr>
   </w:style>
-  <w:style w:type="character" w:customStyle="1" w:styleId="Ttulo1Car">
-    <w:name w:val="Título 1 Car"/>
-    <w:basedOn w:val="Fuentedeprrafopredeter"/>
-    <w:link w:val="Ttulo1"/>
+  <w:style w:type="character" w:customStyle="1" w:styleId="Heading1Char">
+    <w:name w:val="Heading 1 Char"/>
+    <w:basedOn w:val="DefaultParagraphFont"/>
+    <w:link w:val="Heading1"/>
     <w:uiPriority w:val="9"/>
     <w:rsid w:val="00DF36A1"/>
     <w:rPr>
@@ -23869,10 +24155,10 @@
       <w:szCs w:val="32"/>
     </w:rPr>
   </w:style>
-  <w:style w:type="character" w:customStyle="1" w:styleId="Ttulo2Car">
-    <w:name w:val="Título 2 Car"/>
-    <w:basedOn w:val="Fuentedeprrafopredeter"/>
-    <w:link w:val="Ttulo2"/>
+  <w:style w:type="character" w:customStyle="1" w:styleId="Heading2Char">
+    <w:name w:val="Heading 2 Char"/>
+    <w:basedOn w:val="DefaultParagraphFont"/>
+    <w:link w:val="Heading2"/>
     <w:uiPriority w:val="9"/>
     <w:rsid w:val="00E261F1"/>
     <w:rPr>
@@ -23883,9 +24169,9 @@
       <w:szCs w:val="26"/>
     </w:rPr>
   </w:style>
-  <w:style w:type="paragraph" w:styleId="TtuloTDC">
+  <w:style w:type="paragraph" w:styleId="TOCHeading">
     <w:name w:val="TOC Heading"/>
-    <w:basedOn w:val="Ttulo1"/>
+    <w:basedOn w:val="Heading1"/>
     <w:next w:val="Normal"/>
     <w:uiPriority w:val="39"/>
     <w:unhideWhenUsed/>
@@ -23905,7 +24191,7 @@
       <w:lang w:eastAsia="ja-JP"/>
     </w:rPr>
   </w:style>
-  <w:style w:type="paragraph" w:styleId="TDC1">
+  <w:style w:type="paragraph" w:styleId="TOC1">
     <w:name w:val="toc 1"/>
     <w:basedOn w:val="Normal"/>
     <w:next w:val="Normal"/>
@@ -23926,7 +24212,7 @@
       <w:szCs w:val="24"/>
     </w:rPr>
   </w:style>
-  <w:style w:type="paragraph" w:styleId="TDC2">
+  <w:style w:type="paragraph" w:styleId="TOC2">
     <w:name w:val="toc 2"/>
     <w:basedOn w:val="Normal"/>
     <w:next w:val="Normal"/>
@@ -23946,9 +24232,9 @@
       <w:sz w:val="22"/>
     </w:rPr>
   </w:style>
-  <w:style w:type="character" w:styleId="Hipervnculo">
+  <w:style w:type="character" w:styleId="Hyperlink">
     <w:name w:val="Hyperlink"/>
-    <w:basedOn w:val="Fuentedeprrafopredeter"/>
+    <w:basedOn w:val="DefaultParagraphFont"/>
     <w:uiPriority w:val="99"/>
     <w:unhideWhenUsed/>
     <w:rsid w:val="00952C41"/>
@@ -23957,7 +24243,7 @@
       <w:u w:val="single"/>
     </w:rPr>
   </w:style>
-  <w:style w:type="paragraph" w:styleId="TDC3">
+  <w:style w:type="paragraph" w:styleId="TOC3">
     <w:name w:val="toc 3"/>
     <w:basedOn w:val="Normal"/>
     <w:next w:val="Normal"/>
@@ -23976,7 +24262,7 @@
       <w:szCs w:val="20"/>
     </w:rPr>
   </w:style>
-  <w:style w:type="paragraph" w:styleId="TDC4">
+  <w:style w:type="paragraph" w:styleId="TOC4">
     <w:name w:val="toc 4"/>
     <w:basedOn w:val="Normal"/>
     <w:next w:val="Normal"/>
@@ -23996,7 +24282,7 @@
       <w:szCs w:val="20"/>
     </w:rPr>
   </w:style>
-  <w:style w:type="paragraph" w:styleId="TDC5">
+  <w:style w:type="paragraph" w:styleId="TOC5">
     <w:name w:val="toc 5"/>
     <w:basedOn w:val="Normal"/>
     <w:next w:val="Normal"/>
@@ -24016,7 +24302,7 @@
       <w:szCs w:val="20"/>
     </w:rPr>
   </w:style>
-  <w:style w:type="paragraph" w:styleId="TDC6">
+  <w:style w:type="paragraph" w:styleId="TOC6">
     <w:name w:val="toc 6"/>
     <w:basedOn w:val="Normal"/>
     <w:next w:val="Normal"/>
@@ -24036,7 +24322,7 @@
       <w:szCs w:val="20"/>
     </w:rPr>
   </w:style>
-  <w:style w:type="paragraph" w:styleId="TDC7">
+  <w:style w:type="paragraph" w:styleId="TOC7">
     <w:name w:val="toc 7"/>
     <w:basedOn w:val="Normal"/>
     <w:next w:val="Normal"/>
@@ -24056,7 +24342,7 @@
       <w:szCs w:val="20"/>
     </w:rPr>
   </w:style>
-  <w:style w:type="paragraph" w:styleId="TDC8">
+  <w:style w:type="paragraph" w:styleId="TOC8">
     <w:name w:val="toc 8"/>
     <w:basedOn w:val="Normal"/>
     <w:next w:val="Normal"/>
@@ -24076,7 +24362,7 @@
       <w:szCs w:val="20"/>
     </w:rPr>
   </w:style>
-  <w:style w:type="paragraph" w:styleId="TDC9">
+  <w:style w:type="paragraph" w:styleId="TOC9">
     <w:name w:val="toc 9"/>
     <w:basedOn w:val="Normal"/>
     <w:next w:val="Normal"/>
@@ -24096,10 +24382,10 @@
       <w:szCs w:val="20"/>
     </w:rPr>
   </w:style>
-  <w:style w:type="character" w:customStyle="1" w:styleId="Ttulo3Car">
-    <w:name w:val="Título 3 Car"/>
-    <w:basedOn w:val="Fuentedeprrafopredeter"/>
-    <w:link w:val="Ttulo3"/>
+  <w:style w:type="character" w:customStyle="1" w:styleId="Heading3Char">
+    <w:name w:val="Heading 3 Char"/>
+    <w:basedOn w:val="DefaultParagraphFont"/>
+    <w:link w:val="Heading3"/>
     <w:uiPriority w:val="9"/>
     <w:rsid w:val="00132918"/>
     <w:rPr>
@@ -24110,10 +24396,10 @@
       <w:szCs w:val="24"/>
     </w:rPr>
   </w:style>
-  <w:style w:type="paragraph" w:styleId="Textonotaalfinal">
+  <w:style w:type="paragraph" w:styleId="EndnoteText">
     <w:name w:val="endnote text"/>
     <w:basedOn w:val="Normal"/>
-    <w:link w:val="TextonotaalfinalCar"/>
+    <w:link w:val="EndnoteTextChar"/>
     <w:uiPriority w:val="99"/>
     <w:semiHidden/>
     <w:unhideWhenUsed/>
@@ -24126,10 +24412,10 @@
       <w:szCs w:val="20"/>
     </w:rPr>
   </w:style>
-  <w:style w:type="character" w:customStyle="1" w:styleId="TextonotaalfinalCar">
-    <w:name w:val="Texto nota al final Car"/>
-    <w:basedOn w:val="Fuentedeprrafopredeter"/>
-    <w:link w:val="Textonotaalfinal"/>
+  <w:style w:type="character" w:customStyle="1" w:styleId="EndnoteTextChar">
+    <w:name w:val="Endnote Text Char"/>
+    <w:basedOn w:val="DefaultParagraphFont"/>
+    <w:link w:val="EndnoteText"/>
     <w:uiPriority w:val="99"/>
     <w:semiHidden/>
     <w:rsid w:val="00993F82"/>
@@ -24139,9 +24425,9 @@
       <w:szCs w:val="20"/>
     </w:rPr>
   </w:style>
-  <w:style w:type="character" w:styleId="Refdenotaalfinal">
+  <w:style w:type="character" w:styleId="EndnoteReference">
     <w:name w:val="endnote reference"/>
-    <w:basedOn w:val="Fuentedeprrafopredeter"/>
+    <w:basedOn w:val="DefaultParagraphFont"/>
     <w:uiPriority w:val="99"/>
     <w:semiHidden/>
     <w:unhideWhenUsed/>
@@ -24150,10 +24436,10 @@
       <w:vertAlign w:val="superscript"/>
     </w:rPr>
   </w:style>
-  <w:style w:type="paragraph" w:styleId="Textonotapie">
+  <w:style w:type="paragraph" w:styleId="FootnoteText">
     <w:name w:val="footnote text"/>
     <w:basedOn w:val="Normal"/>
-    <w:link w:val="TextonotapieCar"/>
+    <w:link w:val="FootnoteTextChar"/>
     <w:uiPriority w:val="99"/>
     <w:semiHidden/>
     <w:unhideWhenUsed/>
@@ -24166,10 +24452,10 @@
       <w:szCs w:val="20"/>
     </w:rPr>
   </w:style>
-  <w:style w:type="character" w:customStyle="1" w:styleId="TextonotapieCar">
-    <w:name w:val="Texto nota pie Car"/>
-    <w:basedOn w:val="Fuentedeprrafopredeter"/>
-    <w:link w:val="Textonotapie"/>
+  <w:style w:type="character" w:customStyle="1" w:styleId="FootnoteTextChar">
+    <w:name w:val="Footnote Text Char"/>
+    <w:basedOn w:val="DefaultParagraphFont"/>
+    <w:link w:val="FootnoteText"/>
     <w:uiPriority w:val="99"/>
     <w:semiHidden/>
     <w:rsid w:val="00993F82"/>
@@ -24179,9 +24465,9 @@
       <w:szCs w:val="20"/>
     </w:rPr>
   </w:style>
-  <w:style w:type="character" w:styleId="Refdenotaalpie">
+  <w:style w:type="character" w:styleId="FootnoteReference">
     <w:name w:val="footnote reference"/>
-    <w:basedOn w:val="Fuentedeprrafopredeter"/>
+    <w:basedOn w:val="DefaultParagraphFont"/>
     <w:uiPriority w:val="99"/>
     <w:semiHidden/>
     <w:unhideWhenUsed/>
@@ -24190,9 +24476,9 @@
       <w:vertAlign w:val="superscript"/>
     </w:rPr>
   </w:style>
-  <w:style w:type="table" w:styleId="Tablaconcuadrcula">
+  <w:style w:type="table" w:styleId="TableGrid">
     <w:name w:val="Table Grid"/>
-    <w:basedOn w:val="Tablanormal"/>
+    <w:basedOn w:val="TableNormal"/>
     <w:uiPriority w:val="39"/>
     <w:rsid w:val="00544E9F"/>
     <w:pPr>
@@ -24209,10 +24495,10 @@
       </w:tblBorders>
     </w:tblPr>
   </w:style>
-  <w:style w:type="paragraph" w:styleId="Textoindependiente2">
+  <w:style w:type="paragraph" w:styleId="BodyText2">
     <w:name w:val="Body Text 2"/>
     <w:basedOn w:val="Normal"/>
-    <w:link w:val="Textoindependiente2Car"/>
+    <w:link w:val="BodyText2Char"/>
     <w:rsid w:val="006177D5"/>
     <w:pPr>
       <w:spacing w:after="60" w:line="240" w:lineRule="auto"/>
@@ -24227,10 +24513,10 @@
       <w:lang w:val="es-MX" w:eastAsia="es-ES"/>
     </w:rPr>
   </w:style>
-  <w:style w:type="character" w:customStyle="1" w:styleId="Textoindependiente2Car">
-    <w:name w:val="Texto independiente 2 Car"/>
-    <w:basedOn w:val="Fuentedeprrafopredeter"/>
-    <w:link w:val="Textoindependiente2"/>
+  <w:style w:type="character" w:customStyle="1" w:styleId="BodyText2Char">
+    <w:name w:val="Body Text 2 Char"/>
+    <w:basedOn w:val="DefaultParagraphFont"/>
+    <w:link w:val="BodyText2"/>
     <w:rsid w:val="006177D5"/>
     <w:rPr>
       <w:rFonts w:ascii="Arial" w:eastAsia="Times New Roman" w:hAnsi="Arial" w:cs="Times New Roman"/>
@@ -24241,9 +24527,9 @@
       <w:lang w:val="es-MX" w:eastAsia="es-ES"/>
     </w:rPr>
   </w:style>
-  <w:style w:type="character" w:styleId="Hipervnculovisitado">
+  <w:style w:type="character" w:styleId="FollowedHyperlink">
     <w:name w:val="FollowedHyperlink"/>
-    <w:basedOn w:val="Fuentedeprrafopredeter"/>
+    <w:basedOn w:val="DefaultParagraphFont"/>
     <w:uiPriority w:val="99"/>
     <w:semiHidden/>
     <w:unhideWhenUsed/>
@@ -24255,7 +24541,7 @@
   </w:style>
   <w:style w:type="character" w:customStyle="1" w:styleId="Mencinsinresolver1">
     <w:name w:val="Mención sin resolver1"/>
-    <w:basedOn w:val="Fuentedeprrafopredeter"/>
+    <w:basedOn w:val="DefaultParagraphFont"/>
     <w:uiPriority w:val="99"/>
     <w:semiHidden/>
     <w:unhideWhenUsed/>
@@ -24267,7 +24553,7 @@
   </w:style>
   <w:style w:type="character" w:customStyle="1" w:styleId="ilfuvd">
     <w:name w:val="ilfuvd"/>
-    <w:basedOn w:val="Fuentedeprrafopredeter"/>
+    <w:basedOn w:val="DefaultParagraphFont"/>
     <w:rsid w:val="00B24E95"/>
   </w:style>
   <w:style w:type="paragraph" w:customStyle="1" w:styleId="InfoBlue">
@@ -24307,20 +24593,20 @@
       <w:lang w:val="es-VE" w:eastAsia="es-ES_tradnl" w:bidi="es-ES_tradnl"/>
     </w:rPr>
   </w:style>
-  <w:style w:type="paragraph" w:styleId="Fecha">
+  <w:style w:type="paragraph" w:styleId="Date">
     <w:name w:val="Date"/>
     <w:basedOn w:val="Normal"/>
     <w:next w:val="Normal"/>
-    <w:link w:val="FechaCar"/>
+    <w:link w:val="DateChar"/>
     <w:uiPriority w:val="99"/>
     <w:semiHidden/>
     <w:unhideWhenUsed/>
     <w:rsid w:val="000472DA"/>
   </w:style>
-  <w:style w:type="character" w:customStyle="1" w:styleId="FechaCar">
-    <w:name w:val="Fecha Car"/>
-    <w:basedOn w:val="Fuentedeprrafopredeter"/>
-    <w:link w:val="Fecha"/>
+  <w:style w:type="character" w:customStyle="1" w:styleId="DateChar">
+    <w:name w:val="Date Char"/>
+    <w:basedOn w:val="DefaultParagraphFont"/>
+    <w:link w:val="Date"/>
     <w:uiPriority w:val="99"/>
     <w:semiHidden/>
     <w:rsid w:val="000472DA"/>
@@ -24329,10 +24615,10 @@
       <w:sz w:val="24"/>
     </w:rPr>
   </w:style>
-  <w:style w:type="paragraph" w:styleId="Textoindependiente">
+  <w:style w:type="paragraph" w:styleId="BodyText">
     <w:name w:val="Body Text"/>
     <w:basedOn w:val="Normal"/>
-    <w:link w:val="TextoindependienteCar"/>
+    <w:link w:val="BodyTextChar"/>
     <w:uiPriority w:val="99"/>
     <w:unhideWhenUsed/>
     <w:rsid w:val="00183F23"/>
@@ -24340,10 +24626,10 @@
       <w:spacing w:after="120"/>
     </w:pPr>
   </w:style>
-  <w:style w:type="character" w:customStyle="1" w:styleId="TextoindependienteCar">
-    <w:name w:val="Texto independiente Car"/>
-    <w:basedOn w:val="Fuentedeprrafopredeter"/>
-    <w:link w:val="Textoindependiente"/>
+  <w:style w:type="character" w:customStyle="1" w:styleId="BodyTextChar">
+    <w:name w:val="Body Text Char"/>
+    <w:basedOn w:val="DefaultParagraphFont"/>
+    <w:link w:val="BodyText"/>
     <w:uiPriority w:val="99"/>
     <w:rsid w:val="00183F23"/>
     <w:rPr>
@@ -24351,7 +24637,7 @@
       <w:sz w:val="24"/>
     </w:rPr>
   </w:style>
-  <w:style w:type="paragraph" w:styleId="Sinespaciado">
+  <w:style w:type="paragraph" w:styleId="NoSpacing">
     <w:name w:val="No Spacing"/>
     <w:uiPriority w:val="1"/>
     <w:qFormat/>
@@ -24365,9 +24651,9 @@
       <w:sz w:val="24"/>
     </w:rPr>
   </w:style>
-  <w:style w:type="character" w:styleId="Textoennegrita">
+  <w:style w:type="character" w:styleId="Strong">
     <w:name w:val="Strong"/>
-    <w:basedOn w:val="Fuentedeprrafopredeter"/>
+    <w:basedOn w:val="DefaultParagraphFont"/>
     <w:uiPriority w:val="22"/>
     <w:qFormat/>
     <w:rsid w:val="00526B2A"/>
@@ -24376,7 +24662,7 @@
       <w:bCs/>
     </w:rPr>
   </w:style>
-  <w:style w:type="paragraph" w:styleId="Revisin">
+  <w:style w:type="paragraph" w:styleId="Revision">
     <w:name w:val="Revision"/>
     <w:hidden/>
     <w:uiPriority w:val="99"/>
@@ -24390,10 +24676,10 @@
       <w:sz w:val="24"/>
     </w:rPr>
   </w:style>
-  <w:style w:type="character" w:customStyle="1" w:styleId="Ttulo5Car">
-    <w:name w:val="Título 5 Car"/>
-    <w:basedOn w:val="Fuentedeprrafopredeter"/>
-    <w:link w:val="Ttulo5"/>
+  <w:style w:type="character" w:customStyle="1" w:styleId="Heading5Char">
+    <w:name w:val="Heading 5 Char"/>
+    <w:basedOn w:val="DefaultParagraphFont"/>
+    <w:link w:val="Heading5"/>
     <w:uiPriority w:val="9"/>
     <w:semiHidden/>
     <w:rsid w:val="007141BB"/>
@@ -24404,7 +24690,7 @@
       <w:lang w:val="es-CL"/>
     </w:rPr>
   </w:style>
-  <w:style w:type="paragraph" w:styleId="Bibliografa">
+  <w:style w:type="paragraph" w:styleId="Bibliography">
     <w:name w:val="Bibliography"/>
     <w:basedOn w:val="Normal"/>
     <w:next w:val="Normal"/>
@@ -24412,9 +24698,9 @@
     <w:unhideWhenUsed/>
     <w:rsid w:val="00DA0B48"/>
   </w:style>
-  <w:style w:type="character" w:styleId="nfasis">
+  <w:style w:type="character" w:styleId="Emphasis">
     <w:name w:val="Emphasis"/>
-    <w:basedOn w:val="Fuentedeprrafopredeter"/>
+    <w:basedOn w:val="DefaultParagraphFont"/>
     <w:uiPriority w:val="20"/>
     <w:qFormat/>
     <w:rsid w:val="00EA52BD"/>
@@ -24423,7 +24709,7 @@
       <w:iCs/>
     </w:rPr>
   </w:style>
-  <w:style w:type="paragraph" w:styleId="Descripcin">
+  <w:style w:type="paragraph" w:styleId="Caption">
     <w:name w:val="caption"/>
     <w:basedOn w:val="Normal"/>
     <w:next w:val="Normal"/>
@@ -24444,8 +24730,8 @@
   </w:style>
   <w:style w:type="table" w:customStyle="1" w:styleId="Tablaconcuadrcula1">
     <w:name w:val="Tabla con cuadrícula1"/>
-    <w:basedOn w:val="Tablanormal"/>
-    <w:next w:val="Tablaconcuadrcula"/>
+    <w:basedOn w:val="TableNormal"/>
+    <w:next w:val="TableGrid"/>
     <w:uiPriority w:val="39"/>
     <w:rsid w:val="00466AA3"/>
     <w:pPr>
@@ -24467,9 +24753,9 @@
       </w:tblBorders>
     </w:tblPr>
   </w:style>
-  <w:style w:type="table" w:styleId="Tablanormal1">
+  <w:style w:type="table" w:styleId="PlainTable1">
     <w:name w:val="Plain Table 1"/>
-    <w:basedOn w:val="Tablanormal"/>
+    <w:basedOn w:val="TableNormal"/>
     <w:uiPriority w:val="41"/>
     <w:rsid w:val="006E11C7"/>
     <w:pPr>
@@ -24534,10 +24820,10 @@
       </w:tcPr>
     </w:tblStylePr>
   </w:style>
-  <w:style w:type="character" w:customStyle="1" w:styleId="Ttulo4Car">
-    <w:name w:val="Título 4 Car"/>
-    <w:basedOn w:val="Fuentedeprrafopredeter"/>
-    <w:link w:val="Ttulo4"/>
+  <w:style w:type="character" w:customStyle="1" w:styleId="Heading4Char">
+    <w:name w:val="Heading 4 Char"/>
+    <w:basedOn w:val="DefaultParagraphFont"/>
+    <w:link w:val="Heading4"/>
     <w:uiPriority w:val="9"/>
     <w:rsid w:val="00425C32"/>
     <w:rPr>
@@ -24549,10 +24835,10 @@
       <w:lang w:val="es-CL"/>
     </w:rPr>
   </w:style>
-  <w:style w:type="character" w:customStyle="1" w:styleId="Ttulo6Car">
-    <w:name w:val="Título 6 Car"/>
-    <w:basedOn w:val="Fuentedeprrafopredeter"/>
-    <w:link w:val="Ttulo6"/>
+  <w:style w:type="character" w:customStyle="1" w:styleId="Heading6Char">
+    <w:name w:val="Heading 6 Char"/>
+    <w:basedOn w:val="DefaultParagraphFont"/>
+    <w:link w:val="Heading6"/>
     <w:uiPriority w:val="9"/>
     <w:semiHidden/>
     <w:rsid w:val="00425C32"/>
@@ -24563,10 +24849,10 @@
       <w:lang w:val="es-CL"/>
     </w:rPr>
   </w:style>
-  <w:style w:type="character" w:customStyle="1" w:styleId="Ttulo7Car">
-    <w:name w:val="Título 7 Car"/>
-    <w:basedOn w:val="Fuentedeprrafopredeter"/>
-    <w:link w:val="Ttulo7"/>
+  <w:style w:type="character" w:customStyle="1" w:styleId="Heading7Char">
+    <w:name w:val="Heading 7 Char"/>
+    <w:basedOn w:val="DefaultParagraphFont"/>
+    <w:link w:val="Heading7"/>
     <w:uiPriority w:val="9"/>
     <w:semiHidden/>
     <w:rsid w:val="00425C32"/>
@@ -24579,10 +24865,10 @@
       <w:lang w:val="es-CL"/>
     </w:rPr>
   </w:style>
-  <w:style w:type="character" w:customStyle="1" w:styleId="Ttulo8Car">
-    <w:name w:val="Título 8 Car"/>
-    <w:basedOn w:val="Fuentedeprrafopredeter"/>
-    <w:link w:val="Ttulo8"/>
+  <w:style w:type="character" w:customStyle="1" w:styleId="Heading8Char">
+    <w:name w:val="Heading 8 Char"/>
+    <w:basedOn w:val="DefaultParagraphFont"/>
+    <w:link w:val="Heading8"/>
     <w:uiPriority w:val="9"/>
     <w:semiHidden/>
     <w:rsid w:val="00425C32"/>
@@ -24594,10 +24880,10 @@
       <w:lang w:val="es-CL"/>
     </w:rPr>
   </w:style>
-  <w:style w:type="character" w:customStyle="1" w:styleId="Ttulo9Car">
-    <w:name w:val="Título 9 Car"/>
-    <w:basedOn w:val="Fuentedeprrafopredeter"/>
-    <w:link w:val="Ttulo9"/>
+  <w:style w:type="character" w:customStyle="1" w:styleId="Heading9Char">
+    <w:name w:val="Heading 9 Char"/>
+    <w:basedOn w:val="DefaultParagraphFont"/>
+    <w:link w:val="Heading9"/>
     <w:uiPriority w:val="9"/>
     <w:semiHidden/>
     <w:rsid w:val="00425C32"/>
@@ -34436,7 +34722,7 @@
 </file>
 
 <file path=customXml/itemProps1.xml><?xml version="1.0" encoding="utf-8"?>
-<ds:datastoreItem xmlns:ds="http://schemas.openxmlformats.org/officeDocument/2006/customXml" ds:itemID="{AF563533-808A-447A-9D11-EC5CA6219B41}">
+<ds:datastoreItem xmlns:ds="http://schemas.openxmlformats.org/officeDocument/2006/customXml" ds:itemID="{E2E7E64D-ED63-4388-A44D-60B2A802A44E}">
   <ds:schemaRefs>
     <ds:schemaRef ds:uri="http://schemas.openxmlformats.org/officeDocument/2006/bibliography"/>
   </ds:schemaRefs>

</xml_diff>